<commit_message>
this is final proposal
</commit_message>
<xml_diff>
--- a/Proposal/Project Proposal On Online News Portal.docx
+++ b/Proposal/Project Proposal On Online News Portal.docx
@@ -84,7 +84,7 @@
                     <pic:cNvPicPr/>
                   </pic:nvPicPr>
                   <pic:blipFill>
-                    <a:blip r:embed="rId5">
+                    <a:blip r:embed="rId8">
                       <a:extLst>
                         <a:ext uri="{28A0092B-C50C-407E-A947-70E740481C1C}">
                           <a14:useLocalDpi xmlns:a14="http://schemas.microsoft.com/office/drawing/2010/main" val="0"/>
@@ -183,7 +183,7 @@
         </w:rPr>
         <w:t xml:space="preserve">Email: </w:t>
       </w:r>
-      <w:hyperlink r:id="rId6" w:history="1">
+      <w:hyperlink r:id="rId9" w:history="1">
         <w:r>
           <w:rPr>
             <w:rStyle w:val="Hyperlink"/>
@@ -253,9 +253,10 @@
     <w:p/>
     <w:p/>
     <w:p/>
-    <w:p>
-      <w:pPr>
-        <w:pStyle w:val="Heading1"/>
+    <w:p/>
+    <w:p>
+      <w:pPr>
+        <w:jc w:val="center"/>
         <w:rPr>
           <w:rFonts w:ascii="Bookman Old Style" w:hAnsi="Bookman Old Style"/>
           <w:sz w:val="40"/>
@@ -269,8 +270,1690 @@
           <w:szCs w:val="40"/>
         </w:rPr>
         <w:lastRenderedPageBreak/>
+        <w:t>Table of Content.</w:t>
+      </w:r>
+    </w:p>
+    <w:sdt>
+      <w:sdtPr>
+        <w:rPr>
+          <w:rFonts w:asciiTheme="minorHAnsi" w:eastAsiaTheme="minorHAnsi" w:hAnsiTheme="minorHAnsi" w:cs="Mangal"/>
+          <w:color w:val="auto"/>
+          <w:sz w:val="22"/>
+          <w:szCs w:val="20"/>
+          <w:lang w:bidi="ne-NP"/>
+        </w:rPr>
+        <w:id w:val="-1068798721"/>
+        <w:docPartObj>
+          <w:docPartGallery w:val="Table of Contents"/>
+          <w:docPartUnique/>
+        </w:docPartObj>
+      </w:sdtPr>
+      <w:sdtEndPr>
+        <w:rPr>
+          <w:b/>
+          <w:bCs/>
+          <w:noProof/>
+        </w:rPr>
+      </w:sdtEndPr>
+      <w:sdtContent>
+        <w:p>
+          <w:pPr>
+            <w:pStyle w:val="TOCHeading"/>
+          </w:pPr>
+        </w:p>
+        <w:p>
+          <w:pPr>
+            <w:pStyle w:val="TOC1"/>
+            <w:tabs>
+              <w:tab w:val="right" w:leader="dot" w:pos="9350"/>
+            </w:tabs>
+            <w:rPr>
+              <w:rStyle w:val="Hyperlink"/>
+              <w:noProof/>
+            </w:rPr>
+          </w:pPr>
+          <w:r>
+            <w:fldChar w:fldCharType="begin"/>
+          </w:r>
+          <w:r>
+            <w:instrText xml:space="preserve"> TOC \o "1-3" \h \z \u </w:instrText>
+          </w:r>
+          <w:r>
+            <w:fldChar w:fldCharType="separate"/>
+          </w:r>
+          <w:hyperlink w:anchor="_Toc5363885" w:history="1">
+            <w:r>
+              <w:rPr>
+                <w:rStyle w:val="Hyperlink"/>
+                <w:rFonts w:ascii="Bookman Old Style" w:hAnsi="Bookman Old Style"/>
+                <w:noProof/>
+              </w:rPr>
+              <w:t>Chapter 1: Introduction</w:t>
+            </w:r>
+            <w:r>
+              <w:rPr>
+                <w:noProof/>
+                <w:webHidden/>
+              </w:rPr>
+              <w:tab/>
+            </w:r>
+            <w:r>
+              <w:rPr>
+                <w:noProof/>
+                <w:webHidden/>
+              </w:rPr>
+              <w:fldChar w:fldCharType="begin"/>
+            </w:r>
+            <w:r>
+              <w:rPr>
+                <w:noProof/>
+                <w:webHidden/>
+              </w:rPr>
+              <w:instrText xml:space="preserve"> PAGEREF _Toc5363885 \h </w:instrText>
+            </w:r>
+            <w:r>
+              <w:rPr>
+                <w:noProof/>
+                <w:webHidden/>
+              </w:rPr>
+            </w:r>
+            <w:r>
+              <w:rPr>
+                <w:noProof/>
+                <w:webHidden/>
+              </w:rPr>
+              <w:fldChar w:fldCharType="separate"/>
+            </w:r>
+            <w:r>
+              <w:rPr>
+                <w:noProof/>
+                <w:webHidden/>
+              </w:rPr>
+              <w:t>4</w:t>
+            </w:r>
+            <w:r>
+              <w:rPr>
+                <w:noProof/>
+                <w:webHidden/>
+              </w:rPr>
+              <w:fldChar w:fldCharType="end"/>
+            </w:r>
+          </w:hyperlink>
+        </w:p>
+        <w:p>
+          <w:pPr>
+            <w:rPr>
+              <w:noProof/>
+            </w:rPr>
+          </w:pPr>
+        </w:p>
+        <w:p>
+          <w:pPr>
+            <w:pStyle w:val="TOC1"/>
+            <w:tabs>
+              <w:tab w:val="right" w:leader="dot" w:pos="9350"/>
+            </w:tabs>
+            <w:rPr>
+              <w:rStyle w:val="Hyperlink"/>
+              <w:noProof/>
+            </w:rPr>
+          </w:pPr>
+          <w:hyperlink w:anchor="_Toc5363886" w:history="1">
+            <w:r>
+              <w:rPr>
+                <w:rStyle w:val="Hyperlink"/>
+                <w:rFonts w:ascii="Bookman Old Style" w:hAnsi="Bookman Old Style"/>
+                <w:noProof/>
+              </w:rPr>
+              <w:t>Chapter 2: Scope of the Project.</w:t>
+            </w:r>
+            <w:r>
+              <w:rPr>
+                <w:noProof/>
+                <w:webHidden/>
+              </w:rPr>
+              <w:tab/>
+            </w:r>
+            <w:r>
+              <w:rPr>
+                <w:noProof/>
+                <w:webHidden/>
+              </w:rPr>
+              <w:fldChar w:fldCharType="begin"/>
+            </w:r>
+            <w:r>
+              <w:rPr>
+                <w:noProof/>
+                <w:webHidden/>
+              </w:rPr>
+              <w:instrText xml:space="preserve"> PAGEREF _Toc5363886 \h </w:instrText>
+            </w:r>
+            <w:r>
+              <w:rPr>
+                <w:noProof/>
+                <w:webHidden/>
+              </w:rPr>
+            </w:r>
+            <w:r>
+              <w:rPr>
+                <w:noProof/>
+                <w:webHidden/>
+              </w:rPr>
+              <w:fldChar w:fldCharType="separate"/>
+            </w:r>
+            <w:r>
+              <w:rPr>
+                <w:noProof/>
+                <w:webHidden/>
+              </w:rPr>
+              <w:t>6</w:t>
+            </w:r>
+            <w:r>
+              <w:rPr>
+                <w:noProof/>
+                <w:webHidden/>
+              </w:rPr>
+              <w:fldChar w:fldCharType="end"/>
+            </w:r>
+          </w:hyperlink>
+        </w:p>
+        <w:p>
+          <w:pPr>
+            <w:rPr>
+              <w:noProof/>
+            </w:rPr>
+          </w:pPr>
+        </w:p>
+        <w:p>
+          <w:pPr>
+            <w:pStyle w:val="TOC1"/>
+            <w:tabs>
+              <w:tab w:val="right" w:leader="dot" w:pos="9350"/>
+            </w:tabs>
+            <w:rPr>
+              <w:rStyle w:val="Hyperlink"/>
+              <w:noProof/>
+            </w:rPr>
+          </w:pPr>
+          <w:hyperlink w:anchor="_Toc5363887" w:history="1">
+            <w:r>
+              <w:rPr>
+                <w:rStyle w:val="Hyperlink"/>
+                <w:rFonts w:ascii="Bookman Old Style" w:hAnsi="Bookman Old Style"/>
+                <w:noProof/>
+              </w:rPr>
+              <w:t>Chapter 3: Development Methodology.</w:t>
+            </w:r>
+            <w:r>
+              <w:rPr>
+                <w:noProof/>
+                <w:webHidden/>
+              </w:rPr>
+              <w:tab/>
+            </w:r>
+            <w:r>
+              <w:rPr>
+                <w:noProof/>
+                <w:webHidden/>
+              </w:rPr>
+              <w:fldChar w:fldCharType="begin"/>
+            </w:r>
+            <w:r>
+              <w:rPr>
+                <w:noProof/>
+                <w:webHidden/>
+              </w:rPr>
+              <w:instrText xml:space="preserve"> PAGEREF _Toc5363887 \h </w:instrText>
+            </w:r>
+            <w:r>
+              <w:rPr>
+                <w:noProof/>
+                <w:webHidden/>
+              </w:rPr>
+            </w:r>
+            <w:r>
+              <w:rPr>
+                <w:noProof/>
+                <w:webHidden/>
+              </w:rPr>
+              <w:fldChar w:fldCharType="separate"/>
+            </w:r>
+            <w:r>
+              <w:rPr>
+                <w:noProof/>
+                <w:webHidden/>
+              </w:rPr>
+              <w:t>7</w:t>
+            </w:r>
+            <w:r>
+              <w:rPr>
+                <w:noProof/>
+                <w:webHidden/>
+              </w:rPr>
+              <w:fldChar w:fldCharType="end"/>
+            </w:r>
+          </w:hyperlink>
+        </w:p>
+        <w:p>
+          <w:pPr>
+            <w:rPr>
+              <w:noProof/>
+            </w:rPr>
+          </w:pPr>
+        </w:p>
+        <w:p>
+          <w:pPr>
+            <w:pStyle w:val="TOC1"/>
+            <w:tabs>
+              <w:tab w:val="right" w:leader="dot" w:pos="9350"/>
+            </w:tabs>
+            <w:rPr>
+              <w:rStyle w:val="Hyperlink"/>
+              <w:noProof/>
+            </w:rPr>
+          </w:pPr>
+          <w:hyperlink w:anchor="_Toc5363888" w:history="1">
+            <w:r>
+              <w:rPr>
+                <w:rStyle w:val="Hyperlink"/>
+                <w:rFonts w:ascii="Bookman Old Style" w:hAnsi="Bookman Old Style"/>
+                <w:noProof/>
+              </w:rPr>
+              <w:t>Chapter 4: Project Plan.</w:t>
+            </w:r>
+            <w:r>
+              <w:rPr>
+                <w:noProof/>
+                <w:webHidden/>
+              </w:rPr>
+              <w:tab/>
+            </w:r>
+            <w:r>
+              <w:rPr>
+                <w:noProof/>
+                <w:webHidden/>
+              </w:rPr>
+              <w:fldChar w:fldCharType="begin"/>
+            </w:r>
+            <w:r>
+              <w:rPr>
+                <w:noProof/>
+                <w:webHidden/>
+              </w:rPr>
+              <w:instrText xml:space="preserve"> PAGEREF _Toc5363888 \h </w:instrText>
+            </w:r>
+            <w:r>
+              <w:rPr>
+                <w:noProof/>
+                <w:webHidden/>
+              </w:rPr>
+            </w:r>
+            <w:r>
+              <w:rPr>
+                <w:noProof/>
+                <w:webHidden/>
+              </w:rPr>
+              <w:fldChar w:fldCharType="separate"/>
+            </w:r>
+            <w:r>
+              <w:rPr>
+                <w:noProof/>
+                <w:webHidden/>
+              </w:rPr>
+              <w:t>10</w:t>
+            </w:r>
+            <w:r>
+              <w:rPr>
+                <w:noProof/>
+                <w:webHidden/>
+              </w:rPr>
+              <w:fldChar w:fldCharType="end"/>
+            </w:r>
+          </w:hyperlink>
+        </w:p>
+        <w:p>
+          <w:pPr>
+            <w:rPr>
+              <w:noProof/>
+            </w:rPr>
+          </w:pPr>
+        </w:p>
+        <w:p>
+          <w:pPr>
+            <w:pStyle w:val="TOC1"/>
+            <w:tabs>
+              <w:tab w:val="right" w:leader="dot" w:pos="9350"/>
+            </w:tabs>
+            <w:rPr>
+              <w:rStyle w:val="Hyperlink"/>
+              <w:noProof/>
+            </w:rPr>
+          </w:pPr>
+          <w:hyperlink w:anchor="_Toc5363889" w:history="1">
+            <w:r>
+              <w:rPr>
+                <w:rStyle w:val="Hyperlink"/>
+                <w:rFonts w:ascii="Bookman Old Style" w:hAnsi="Bookman Old Style"/>
+                <w:noProof/>
+              </w:rPr>
+              <w:t>Chapter 5: Risk Management.</w:t>
+            </w:r>
+            <w:r>
+              <w:rPr>
+                <w:noProof/>
+                <w:webHidden/>
+              </w:rPr>
+              <w:tab/>
+            </w:r>
+            <w:r>
+              <w:rPr>
+                <w:noProof/>
+                <w:webHidden/>
+              </w:rPr>
+              <w:fldChar w:fldCharType="begin"/>
+            </w:r>
+            <w:r>
+              <w:rPr>
+                <w:noProof/>
+                <w:webHidden/>
+              </w:rPr>
+              <w:instrText xml:space="preserve"> PAGEREF _Toc5363889 \h </w:instrText>
+            </w:r>
+            <w:r>
+              <w:rPr>
+                <w:noProof/>
+                <w:webHidden/>
+              </w:rPr>
+            </w:r>
+            <w:r>
+              <w:rPr>
+                <w:noProof/>
+                <w:webHidden/>
+              </w:rPr>
+              <w:fldChar w:fldCharType="separate"/>
+            </w:r>
+            <w:r>
+              <w:rPr>
+                <w:noProof/>
+                <w:webHidden/>
+              </w:rPr>
+              <w:t>15</w:t>
+            </w:r>
+            <w:r>
+              <w:rPr>
+                <w:noProof/>
+                <w:webHidden/>
+              </w:rPr>
+              <w:fldChar w:fldCharType="end"/>
+            </w:r>
+          </w:hyperlink>
+        </w:p>
+        <w:p>
+          <w:pPr>
+            <w:rPr>
+              <w:noProof/>
+            </w:rPr>
+          </w:pPr>
+        </w:p>
+        <w:p>
+          <w:pPr>
+            <w:pStyle w:val="TOC1"/>
+            <w:tabs>
+              <w:tab w:val="right" w:leader="dot" w:pos="9350"/>
+            </w:tabs>
+            <w:rPr>
+              <w:rStyle w:val="Hyperlink"/>
+              <w:noProof/>
+            </w:rPr>
+          </w:pPr>
+          <w:hyperlink w:anchor="_Toc5363890" w:history="1">
+            <w:r>
+              <w:rPr>
+                <w:rStyle w:val="Hyperlink"/>
+                <w:rFonts w:ascii="Bookman Old Style" w:hAnsi="Bookman Old Style"/>
+                <w:noProof/>
+              </w:rPr>
+              <w:t>Chapter 6: Configuration Management.</w:t>
+            </w:r>
+            <w:r>
+              <w:rPr>
+                <w:noProof/>
+                <w:webHidden/>
+              </w:rPr>
+              <w:tab/>
+            </w:r>
+            <w:r>
+              <w:rPr>
+                <w:noProof/>
+                <w:webHidden/>
+              </w:rPr>
+              <w:fldChar w:fldCharType="begin"/>
+            </w:r>
+            <w:r>
+              <w:rPr>
+                <w:noProof/>
+                <w:webHidden/>
+              </w:rPr>
+              <w:instrText xml:space="preserve"> PAGEREF _Toc5363890 \h </w:instrText>
+            </w:r>
+            <w:r>
+              <w:rPr>
+                <w:noProof/>
+                <w:webHidden/>
+              </w:rPr>
+            </w:r>
+            <w:r>
+              <w:rPr>
+                <w:noProof/>
+                <w:webHidden/>
+              </w:rPr>
+              <w:fldChar w:fldCharType="separate"/>
+            </w:r>
+            <w:r>
+              <w:rPr>
+                <w:noProof/>
+                <w:webHidden/>
+              </w:rPr>
+              <w:t>17</w:t>
+            </w:r>
+            <w:r>
+              <w:rPr>
+                <w:noProof/>
+                <w:webHidden/>
+              </w:rPr>
+              <w:fldChar w:fldCharType="end"/>
+            </w:r>
+          </w:hyperlink>
+        </w:p>
+        <w:p>
+          <w:pPr>
+            <w:rPr>
+              <w:noProof/>
+            </w:rPr>
+          </w:pPr>
+        </w:p>
+        <w:p>
+          <w:pPr>
+            <w:pStyle w:val="TOC1"/>
+            <w:tabs>
+              <w:tab w:val="right" w:leader="dot" w:pos="9350"/>
+            </w:tabs>
+            <w:rPr>
+              <w:rStyle w:val="Hyperlink"/>
+              <w:noProof/>
+            </w:rPr>
+          </w:pPr>
+          <w:hyperlink w:anchor="_Toc5363891" w:history="1">
+            <w:r>
+              <w:rPr>
+                <w:rStyle w:val="Hyperlink"/>
+                <w:rFonts w:ascii="Bookman Old Style" w:hAnsi="Bookman Old Style"/>
+                <w:noProof/>
+              </w:rPr>
+              <w:t>Conclusion.</w:t>
+            </w:r>
+            <w:r>
+              <w:rPr>
+                <w:noProof/>
+                <w:webHidden/>
+              </w:rPr>
+              <w:tab/>
+            </w:r>
+            <w:r>
+              <w:rPr>
+                <w:noProof/>
+                <w:webHidden/>
+              </w:rPr>
+              <w:fldChar w:fldCharType="begin"/>
+            </w:r>
+            <w:r>
+              <w:rPr>
+                <w:noProof/>
+                <w:webHidden/>
+              </w:rPr>
+              <w:instrText xml:space="preserve"> PAGEREF _Toc5363891 \h </w:instrText>
+            </w:r>
+            <w:r>
+              <w:rPr>
+                <w:noProof/>
+                <w:webHidden/>
+              </w:rPr>
+            </w:r>
+            <w:r>
+              <w:rPr>
+                <w:noProof/>
+                <w:webHidden/>
+              </w:rPr>
+              <w:fldChar w:fldCharType="separate"/>
+            </w:r>
+            <w:r>
+              <w:rPr>
+                <w:noProof/>
+                <w:webHidden/>
+              </w:rPr>
+              <w:t>19</w:t>
+            </w:r>
+            <w:r>
+              <w:rPr>
+                <w:noProof/>
+                <w:webHidden/>
+              </w:rPr>
+              <w:fldChar w:fldCharType="end"/>
+            </w:r>
+          </w:hyperlink>
+        </w:p>
+        <w:p>
+          <w:pPr>
+            <w:rPr>
+              <w:noProof/>
+            </w:rPr>
+          </w:pPr>
+        </w:p>
+        <w:p>
+          <w:pPr>
+            <w:pStyle w:val="TOC1"/>
+            <w:tabs>
+              <w:tab w:val="right" w:leader="dot" w:pos="9350"/>
+            </w:tabs>
+            <w:rPr>
+              <w:rFonts w:eastAsiaTheme="minorEastAsia"/>
+              <w:noProof/>
+            </w:rPr>
+          </w:pPr>
+          <w:hyperlink w:anchor="_Toc5363892" w:history="1">
+            <w:r>
+              <w:rPr>
+                <w:rStyle w:val="Hyperlink"/>
+                <w:rFonts w:ascii="Bookman Old Style" w:hAnsi="Bookman Old Style"/>
+                <w:noProof/>
+              </w:rPr>
+              <w:t>Bibliographies and References.</w:t>
+            </w:r>
+            <w:r>
+              <w:rPr>
+                <w:noProof/>
+                <w:webHidden/>
+              </w:rPr>
+              <w:tab/>
+            </w:r>
+            <w:r>
+              <w:rPr>
+                <w:noProof/>
+                <w:webHidden/>
+              </w:rPr>
+              <w:fldChar w:fldCharType="begin"/>
+            </w:r>
+            <w:r>
+              <w:rPr>
+                <w:noProof/>
+                <w:webHidden/>
+              </w:rPr>
+              <w:instrText xml:space="preserve"> PAGEREF _Toc5363892 \h </w:instrText>
+            </w:r>
+            <w:r>
+              <w:rPr>
+                <w:noProof/>
+                <w:webHidden/>
+              </w:rPr>
+            </w:r>
+            <w:r>
+              <w:rPr>
+                <w:noProof/>
+                <w:webHidden/>
+              </w:rPr>
+              <w:fldChar w:fldCharType="separate"/>
+            </w:r>
+            <w:r>
+              <w:rPr>
+                <w:noProof/>
+                <w:webHidden/>
+              </w:rPr>
+              <w:t>20</w:t>
+            </w:r>
+            <w:r>
+              <w:rPr>
+                <w:noProof/>
+                <w:webHidden/>
+              </w:rPr>
+              <w:fldChar w:fldCharType="end"/>
+            </w:r>
+          </w:hyperlink>
+        </w:p>
+        <w:p>
+          <w:r>
+            <w:rPr>
+              <w:b/>
+              <w:bCs/>
+              <w:noProof/>
+            </w:rPr>
+            <w:fldChar w:fldCharType="end"/>
+          </w:r>
+        </w:p>
+      </w:sdtContent>
+    </w:sdt>
+    <w:p>
+      <w:pPr>
+        <w:jc w:val="center"/>
+        <w:rPr>
+          <w:rFonts w:ascii="Bookman Old Style" w:hAnsi="Bookman Old Style"/>
+          <w:sz w:val="40"/>
+          <w:szCs w:val="40"/>
+        </w:rPr>
+      </w:pPr>
+    </w:p>
+    <w:p>
+      <w:pPr>
+        <w:jc w:val="center"/>
+        <w:rPr>
+          <w:rFonts w:ascii="Bookman Old Style" w:hAnsi="Bookman Old Style"/>
+          <w:sz w:val="40"/>
+          <w:szCs w:val="40"/>
+        </w:rPr>
+      </w:pPr>
+    </w:p>
+    <w:p/>
+    <w:p/>
+    <w:p/>
+    <w:p/>
+    <w:p/>
+    <w:p/>
+    <w:p/>
+    <w:p/>
+    <w:p>
+      <w:pPr>
+        <w:jc w:val="center"/>
+        <w:rPr>
+          <w:rFonts w:ascii="Bookman Old Style" w:hAnsi="Bookman Old Style"/>
+          <w:sz w:val="40"/>
+          <w:szCs w:val="40"/>
+        </w:rPr>
+      </w:pPr>
+      <w:r>
+        <w:rPr>
+          <w:rFonts w:ascii="Bookman Old Style" w:hAnsi="Bookman Old Style"/>
+          <w:sz w:val="40"/>
+          <w:szCs w:val="40"/>
+        </w:rPr>
+        <w:lastRenderedPageBreak/>
+        <w:t>Table of Figures.</w:t>
+      </w:r>
+    </w:p>
+    <w:bookmarkStart w:id="0" w:name="_GoBack"/>
+    <w:bookmarkEnd w:id="0"/>
+    <w:p>
+      <w:pPr>
+        <w:pStyle w:val="TableofFigures"/>
+        <w:tabs>
+          <w:tab w:val="right" w:leader="dot" w:pos="9350"/>
+        </w:tabs>
+        <w:rPr>
+          <w:rStyle w:val="Hyperlink"/>
+          <w:noProof/>
+        </w:rPr>
+      </w:pPr>
+      <w:r>
+        <w:rPr>
+          <w:rFonts w:ascii="Bookman Old Style" w:hAnsi="Bookman Old Style"/>
+          <w:sz w:val="40"/>
+          <w:szCs w:val="40"/>
+        </w:rPr>
+        <w:fldChar w:fldCharType="begin"/>
+      </w:r>
+      <w:r>
+        <w:rPr>
+          <w:rFonts w:ascii="Bookman Old Style" w:hAnsi="Bookman Old Style"/>
+          <w:sz w:val="40"/>
+          <w:szCs w:val="40"/>
+        </w:rPr>
+        <w:instrText xml:space="preserve"> TOC \h \z \c "Figure" </w:instrText>
+      </w:r>
+      <w:r>
+        <w:rPr>
+          <w:rFonts w:ascii="Bookman Old Style" w:hAnsi="Bookman Old Style"/>
+          <w:sz w:val="40"/>
+          <w:szCs w:val="40"/>
+        </w:rPr>
+        <w:fldChar w:fldCharType="separate"/>
+      </w:r>
+      <w:hyperlink w:anchor="_Toc5364688" w:history="1">
+        <w:r>
+          <w:rPr>
+            <w:rStyle w:val="Hyperlink"/>
+            <w:noProof/>
+          </w:rPr>
+          <w:t>Figure 1: Waterfall Model</w:t>
+        </w:r>
+        <w:r>
+          <w:rPr>
+            <w:noProof/>
+            <w:webHidden/>
+          </w:rPr>
+          <w:tab/>
+        </w:r>
+        <w:r>
+          <w:rPr>
+            <w:noProof/>
+            <w:webHidden/>
+          </w:rPr>
+          <w:fldChar w:fldCharType="begin"/>
+        </w:r>
+        <w:r>
+          <w:rPr>
+            <w:noProof/>
+            <w:webHidden/>
+          </w:rPr>
+          <w:instrText xml:space="preserve"> PAGEREF _Toc5364688 \h </w:instrText>
+        </w:r>
+        <w:r>
+          <w:rPr>
+            <w:noProof/>
+            <w:webHidden/>
+          </w:rPr>
+        </w:r>
+        <w:r>
+          <w:rPr>
+            <w:noProof/>
+            <w:webHidden/>
+          </w:rPr>
+          <w:fldChar w:fldCharType="separate"/>
+        </w:r>
+        <w:r>
+          <w:rPr>
+            <w:noProof/>
+            <w:webHidden/>
+          </w:rPr>
+          <w:t>7</w:t>
+        </w:r>
+        <w:r>
+          <w:rPr>
+            <w:noProof/>
+            <w:webHidden/>
+          </w:rPr>
+          <w:fldChar w:fldCharType="end"/>
+        </w:r>
+      </w:hyperlink>
+    </w:p>
+    <w:p>
+      <w:pPr>
+        <w:rPr>
+          <w:noProof/>
+        </w:rPr>
+      </w:pPr>
+    </w:p>
+    <w:p>
+      <w:pPr>
+        <w:pStyle w:val="TableofFigures"/>
+        <w:tabs>
+          <w:tab w:val="right" w:leader="dot" w:pos="9350"/>
+        </w:tabs>
+        <w:rPr>
+          <w:rStyle w:val="Hyperlink"/>
+          <w:noProof/>
+        </w:rPr>
+      </w:pPr>
+      <w:hyperlink w:anchor="_Toc5364689" w:history="1">
+        <w:r>
+          <w:rPr>
+            <w:rStyle w:val="Hyperlink"/>
+            <w:noProof/>
+          </w:rPr>
+          <w:t>Figure 2: Model View Controller</w:t>
+        </w:r>
+        <w:r>
+          <w:rPr>
+            <w:noProof/>
+            <w:webHidden/>
+          </w:rPr>
+          <w:tab/>
+        </w:r>
+        <w:r>
+          <w:rPr>
+            <w:noProof/>
+            <w:webHidden/>
+          </w:rPr>
+          <w:fldChar w:fldCharType="begin"/>
+        </w:r>
+        <w:r>
+          <w:rPr>
+            <w:noProof/>
+            <w:webHidden/>
+          </w:rPr>
+          <w:instrText xml:space="preserve"> PAGEREF _Toc5364689 \h </w:instrText>
+        </w:r>
+        <w:r>
+          <w:rPr>
+            <w:noProof/>
+            <w:webHidden/>
+          </w:rPr>
+        </w:r>
+        <w:r>
+          <w:rPr>
+            <w:noProof/>
+            <w:webHidden/>
+          </w:rPr>
+          <w:fldChar w:fldCharType="separate"/>
+        </w:r>
+        <w:r>
+          <w:rPr>
+            <w:noProof/>
+            <w:webHidden/>
+          </w:rPr>
+          <w:t>8</w:t>
+        </w:r>
+        <w:r>
+          <w:rPr>
+            <w:noProof/>
+            <w:webHidden/>
+          </w:rPr>
+          <w:fldChar w:fldCharType="end"/>
+        </w:r>
+      </w:hyperlink>
+    </w:p>
+    <w:p>
+      <w:pPr>
+        <w:rPr>
+          <w:noProof/>
+        </w:rPr>
+      </w:pPr>
+    </w:p>
+    <w:p>
+      <w:pPr>
+        <w:pStyle w:val="TableofFigures"/>
+        <w:tabs>
+          <w:tab w:val="right" w:leader="dot" w:pos="9350"/>
+        </w:tabs>
+        <w:rPr>
+          <w:rStyle w:val="Hyperlink"/>
+          <w:noProof/>
+        </w:rPr>
+      </w:pPr>
+      <w:hyperlink w:anchor="_Toc5364690" w:history="1">
+        <w:r>
+          <w:rPr>
+            <w:rStyle w:val="Hyperlink"/>
+            <w:noProof/>
+          </w:rPr>
+          <w:t>Figure 3: 3-tier architecture</w:t>
+        </w:r>
+        <w:r>
+          <w:rPr>
+            <w:noProof/>
+            <w:webHidden/>
+          </w:rPr>
+          <w:tab/>
+        </w:r>
+        <w:r>
+          <w:rPr>
+            <w:noProof/>
+            <w:webHidden/>
+          </w:rPr>
+          <w:fldChar w:fldCharType="begin"/>
+        </w:r>
+        <w:r>
+          <w:rPr>
+            <w:noProof/>
+            <w:webHidden/>
+          </w:rPr>
+          <w:instrText xml:space="preserve"> PAGEREF _Toc5364690 \h </w:instrText>
+        </w:r>
+        <w:r>
+          <w:rPr>
+            <w:noProof/>
+            <w:webHidden/>
+          </w:rPr>
+        </w:r>
+        <w:r>
+          <w:rPr>
+            <w:noProof/>
+            <w:webHidden/>
+          </w:rPr>
+          <w:fldChar w:fldCharType="separate"/>
+        </w:r>
+        <w:r>
+          <w:rPr>
+            <w:noProof/>
+            <w:webHidden/>
+          </w:rPr>
+          <w:t>9</w:t>
+        </w:r>
+        <w:r>
+          <w:rPr>
+            <w:noProof/>
+            <w:webHidden/>
+          </w:rPr>
+          <w:fldChar w:fldCharType="end"/>
+        </w:r>
+      </w:hyperlink>
+    </w:p>
+    <w:p>
+      <w:pPr>
+        <w:rPr>
+          <w:noProof/>
+        </w:rPr>
+      </w:pPr>
+    </w:p>
+    <w:p>
+      <w:pPr>
+        <w:pStyle w:val="TableofFigures"/>
+        <w:tabs>
+          <w:tab w:val="right" w:leader="dot" w:pos="9350"/>
+        </w:tabs>
+        <w:rPr>
+          <w:rStyle w:val="Hyperlink"/>
+          <w:noProof/>
+        </w:rPr>
+      </w:pPr>
+      <w:hyperlink w:anchor="_Toc5364691" w:history="1">
+        <w:r>
+          <w:rPr>
+            <w:rStyle w:val="Hyperlink"/>
+            <w:noProof/>
+          </w:rPr>
+          <w:t>Figure 4: Work Breakdown Structure</w:t>
+        </w:r>
+        <w:r>
+          <w:rPr>
+            <w:noProof/>
+            <w:webHidden/>
+          </w:rPr>
+          <w:tab/>
+        </w:r>
+        <w:r>
+          <w:rPr>
+            <w:noProof/>
+            <w:webHidden/>
+          </w:rPr>
+          <w:fldChar w:fldCharType="begin"/>
+        </w:r>
+        <w:r>
+          <w:rPr>
+            <w:noProof/>
+            <w:webHidden/>
+          </w:rPr>
+          <w:instrText xml:space="preserve"> PAGEREF _Toc5364691 \h </w:instrText>
+        </w:r>
+        <w:r>
+          <w:rPr>
+            <w:noProof/>
+            <w:webHidden/>
+          </w:rPr>
+        </w:r>
+        <w:r>
+          <w:rPr>
+            <w:noProof/>
+            <w:webHidden/>
+          </w:rPr>
+          <w:fldChar w:fldCharType="separate"/>
+        </w:r>
+        <w:r>
+          <w:rPr>
+            <w:noProof/>
+            <w:webHidden/>
+          </w:rPr>
+          <w:t>10</w:t>
+        </w:r>
+        <w:r>
+          <w:rPr>
+            <w:noProof/>
+            <w:webHidden/>
+          </w:rPr>
+          <w:fldChar w:fldCharType="end"/>
+        </w:r>
+      </w:hyperlink>
+    </w:p>
+    <w:p>
+      <w:pPr>
+        <w:rPr>
+          <w:noProof/>
+        </w:rPr>
+      </w:pPr>
+    </w:p>
+    <w:p>
+      <w:pPr>
+        <w:pStyle w:val="TableofFigures"/>
+        <w:tabs>
+          <w:tab w:val="right" w:leader="dot" w:pos="9350"/>
+        </w:tabs>
+        <w:rPr>
+          <w:rStyle w:val="Hyperlink"/>
+          <w:noProof/>
+        </w:rPr>
+      </w:pPr>
+      <w:hyperlink w:anchor="_Toc5364692" w:history="1">
+        <w:r>
+          <w:rPr>
+            <w:rStyle w:val="Hyperlink"/>
+            <w:noProof/>
+          </w:rPr>
+          <w:t>Figure 5:WBS in tabular form</w:t>
+        </w:r>
+        <w:r>
+          <w:rPr>
+            <w:noProof/>
+            <w:webHidden/>
+          </w:rPr>
+          <w:tab/>
+        </w:r>
+        <w:r>
+          <w:rPr>
+            <w:noProof/>
+            <w:webHidden/>
+          </w:rPr>
+          <w:fldChar w:fldCharType="begin"/>
+        </w:r>
+        <w:r>
+          <w:rPr>
+            <w:noProof/>
+            <w:webHidden/>
+          </w:rPr>
+          <w:instrText xml:space="preserve"> PAGEREF _Toc5364692 \h </w:instrText>
+        </w:r>
+        <w:r>
+          <w:rPr>
+            <w:noProof/>
+            <w:webHidden/>
+          </w:rPr>
+        </w:r>
+        <w:r>
+          <w:rPr>
+            <w:noProof/>
+            <w:webHidden/>
+          </w:rPr>
+          <w:fldChar w:fldCharType="separate"/>
+        </w:r>
+        <w:r>
+          <w:rPr>
+            <w:noProof/>
+            <w:webHidden/>
+          </w:rPr>
+          <w:t>11</w:t>
+        </w:r>
+        <w:r>
+          <w:rPr>
+            <w:noProof/>
+            <w:webHidden/>
+          </w:rPr>
+          <w:fldChar w:fldCharType="end"/>
+        </w:r>
+      </w:hyperlink>
+    </w:p>
+    <w:p>
+      <w:pPr>
+        <w:rPr>
+          <w:noProof/>
+        </w:rPr>
+      </w:pPr>
+    </w:p>
+    <w:p>
+      <w:pPr>
+        <w:pStyle w:val="TableofFigures"/>
+        <w:tabs>
+          <w:tab w:val="right" w:leader="dot" w:pos="9350"/>
+        </w:tabs>
+        <w:rPr>
+          <w:rStyle w:val="Hyperlink"/>
+          <w:noProof/>
+        </w:rPr>
+      </w:pPr>
+      <w:hyperlink w:anchor="_Toc5364693" w:history="1">
+        <w:r>
+          <w:rPr>
+            <w:rStyle w:val="Hyperlink"/>
+            <w:noProof/>
+          </w:rPr>
+          <w:t>Figure 6:Time Estimation table</w:t>
+        </w:r>
+        <w:r>
+          <w:rPr>
+            <w:noProof/>
+            <w:webHidden/>
+          </w:rPr>
+          <w:tab/>
+        </w:r>
+        <w:r>
+          <w:rPr>
+            <w:noProof/>
+            <w:webHidden/>
+          </w:rPr>
+          <w:fldChar w:fldCharType="begin"/>
+        </w:r>
+        <w:r>
+          <w:rPr>
+            <w:noProof/>
+            <w:webHidden/>
+          </w:rPr>
+          <w:instrText xml:space="preserve"> PAGEREF _Toc5364693 \h </w:instrText>
+        </w:r>
+        <w:r>
+          <w:rPr>
+            <w:noProof/>
+            <w:webHidden/>
+          </w:rPr>
+        </w:r>
+        <w:r>
+          <w:rPr>
+            <w:noProof/>
+            <w:webHidden/>
+          </w:rPr>
+          <w:fldChar w:fldCharType="separate"/>
+        </w:r>
+        <w:r>
+          <w:rPr>
+            <w:noProof/>
+            <w:webHidden/>
+          </w:rPr>
+          <w:t>13</w:t>
+        </w:r>
+        <w:r>
+          <w:rPr>
+            <w:noProof/>
+            <w:webHidden/>
+          </w:rPr>
+          <w:fldChar w:fldCharType="end"/>
+        </w:r>
+      </w:hyperlink>
+    </w:p>
+    <w:p>
+      <w:pPr>
+        <w:rPr>
+          <w:noProof/>
+        </w:rPr>
+      </w:pPr>
+    </w:p>
+    <w:p>
+      <w:pPr>
+        <w:pStyle w:val="TableofFigures"/>
+        <w:tabs>
+          <w:tab w:val="right" w:leader="dot" w:pos="9350"/>
+        </w:tabs>
+        <w:rPr>
+          <w:rStyle w:val="Hyperlink"/>
+          <w:noProof/>
+        </w:rPr>
+      </w:pPr>
+      <w:hyperlink w:anchor="_Toc5364694" w:history="1">
+        <w:r>
+          <w:rPr>
+            <w:rStyle w:val="Hyperlink"/>
+            <w:noProof/>
+          </w:rPr>
+          <w:t>Figure 7: Gnatt Chart</w:t>
+        </w:r>
+        <w:r>
+          <w:rPr>
+            <w:noProof/>
+            <w:webHidden/>
+          </w:rPr>
+          <w:tab/>
+        </w:r>
+        <w:r>
+          <w:rPr>
+            <w:noProof/>
+            <w:webHidden/>
+          </w:rPr>
+          <w:fldChar w:fldCharType="begin"/>
+        </w:r>
+        <w:r>
+          <w:rPr>
+            <w:noProof/>
+            <w:webHidden/>
+          </w:rPr>
+          <w:instrText xml:space="preserve"> PAGEREF _Toc5364694 \h </w:instrText>
+        </w:r>
+        <w:r>
+          <w:rPr>
+            <w:noProof/>
+            <w:webHidden/>
+          </w:rPr>
+        </w:r>
+        <w:r>
+          <w:rPr>
+            <w:noProof/>
+            <w:webHidden/>
+          </w:rPr>
+          <w:fldChar w:fldCharType="separate"/>
+        </w:r>
+        <w:r>
+          <w:rPr>
+            <w:noProof/>
+            <w:webHidden/>
+          </w:rPr>
+          <w:t>14</w:t>
+        </w:r>
+        <w:r>
+          <w:rPr>
+            <w:noProof/>
+            <w:webHidden/>
+          </w:rPr>
+          <w:fldChar w:fldCharType="end"/>
+        </w:r>
+      </w:hyperlink>
+    </w:p>
+    <w:p>
+      <w:pPr>
+        <w:rPr>
+          <w:noProof/>
+        </w:rPr>
+      </w:pPr>
+    </w:p>
+    <w:p>
+      <w:pPr>
+        <w:pStyle w:val="TableofFigures"/>
+        <w:tabs>
+          <w:tab w:val="right" w:leader="dot" w:pos="9350"/>
+        </w:tabs>
+        <w:rPr>
+          <w:rStyle w:val="Hyperlink"/>
+          <w:noProof/>
+        </w:rPr>
+      </w:pPr>
+      <w:hyperlink w:anchor="_Toc5364695" w:history="1">
+        <w:r>
+          <w:rPr>
+            <w:rStyle w:val="Hyperlink"/>
+            <w:noProof/>
+          </w:rPr>
+          <w:t>Figure 8: Risk Likelihood</w:t>
+        </w:r>
+        <w:r>
+          <w:rPr>
+            <w:noProof/>
+            <w:webHidden/>
+          </w:rPr>
+          <w:tab/>
+        </w:r>
+        <w:r>
+          <w:rPr>
+            <w:noProof/>
+            <w:webHidden/>
+          </w:rPr>
+          <w:fldChar w:fldCharType="begin"/>
+        </w:r>
+        <w:r>
+          <w:rPr>
+            <w:noProof/>
+            <w:webHidden/>
+          </w:rPr>
+          <w:instrText xml:space="preserve"> PAGEREF _Toc5364695 \h </w:instrText>
+        </w:r>
+        <w:r>
+          <w:rPr>
+            <w:noProof/>
+            <w:webHidden/>
+          </w:rPr>
+        </w:r>
+        <w:r>
+          <w:rPr>
+            <w:noProof/>
+            <w:webHidden/>
+          </w:rPr>
+          <w:fldChar w:fldCharType="separate"/>
+        </w:r>
+        <w:r>
+          <w:rPr>
+            <w:noProof/>
+            <w:webHidden/>
+          </w:rPr>
+          <w:t>15</w:t>
+        </w:r>
+        <w:r>
+          <w:rPr>
+            <w:noProof/>
+            <w:webHidden/>
+          </w:rPr>
+          <w:fldChar w:fldCharType="end"/>
+        </w:r>
+      </w:hyperlink>
+    </w:p>
+    <w:p>
+      <w:pPr>
+        <w:rPr>
+          <w:noProof/>
+        </w:rPr>
+      </w:pPr>
+    </w:p>
+    <w:p>
+      <w:pPr>
+        <w:pStyle w:val="TableofFigures"/>
+        <w:tabs>
+          <w:tab w:val="right" w:leader="dot" w:pos="9350"/>
+        </w:tabs>
+        <w:rPr>
+          <w:rStyle w:val="Hyperlink"/>
+          <w:noProof/>
+        </w:rPr>
+      </w:pPr>
+      <w:hyperlink w:anchor="_Toc5364696" w:history="1">
+        <w:r>
+          <w:rPr>
+            <w:rStyle w:val="Hyperlink"/>
+            <w:noProof/>
+          </w:rPr>
+          <w:t>Figure 9:Risk Consequences</w:t>
+        </w:r>
+        <w:r>
+          <w:rPr>
+            <w:noProof/>
+            <w:webHidden/>
+          </w:rPr>
+          <w:tab/>
+        </w:r>
+        <w:r>
+          <w:rPr>
+            <w:noProof/>
+            <w:webHidden/>
+          </w:rPr>
+          <w:fldChar w:fldCharType="begin"/>
+        </w:r>
+        <w:r>
+          <w:rPr>
+            <w:noProof/>
+            <w:webHidden/>
+          </w:rPr>
+          <w:instrText xml:space="preserve"> PAGEREF _Toc5364696 \h </w:instrText>
+        </w:r>
+        <w:r>
+          <w:rPr>
+            <w:noProof/>
+            <w:webHidden/>
+          </w:rPr>
+        </w:r>
+        <w:r>
+          <w:rPr>
+            <w:noProof/>
+            <w:webHidden/>
+          </w:rPr>
+          <w:fldChar w:fldCharType="separate"/>
+        </w:r>
+        <w:r>
+          <w:rPr>
+            <w:noProof/>
+            <w:webHidden/>
+          </w:rPr>
+          <w:t>15</w:t>
+        </w:r>
+        <w:r>
+          <w:rPr>
+            <w:noProof/>
+            <w:webHidden/>
+          </w:rPr>
+          <w:fldChar w:fldCharType="end"/>
+        </w:r>
+      </w:hyperlink>
+    </w:p>
+    <w:p>
+      <w:pPr>
+        <w:rPr>
+          <w:noProof/>
+        </w:rPr>
+      </w:pPr>
+    </w:p>
+    <w:p>
+      <w:pPr>
+        <w:pStyle w:val="TableofFigures"/>
+        <w:tabs>
+          <w:tab w:val="right" w:leader="dot" w:pos="9350"/>
+        </w:tabs>
+        <w:rPr>
+          <w:rStyle w:val="Hyperlink"/>
+          <w:noProof/>
+        </w:rPr>
+      </w:pPr>
+      <w:hyperlink w:anchor="_Toc5364697" w:history="1">
+        <w:r>
+          <w:rPr>
+            <w:rStyle w:val="Hyperlink"/>
+            <w:noProof/>
+          </w:rPr>
+          <w:t>Figure 10: Impacts and Actions</w:t>
+        </w:r>
+        <w:r>
+          <w:rPr>
+            <w:noProof/>
+            <w:webHidden/>
+          </w:rPr>
+          <w:tab/>
+        </w:r>
+        <w:r>
+          <w:rPr>
+            <w:noProof/>
+            <w:webHidden/>
+          </w:rPr>
+          <w:fldChar w:fldCharType="begin"/>
+        </w:r>
+        <w:r>
+          <w:rPr>
+            <w:noProof/>
+            <w:webHidden/>
+          </w:rPr>
+          <w:instrText xml:space="preserve"> PAGEREF _Toc5364697 \h </w:instrText>
+        </w:r>
+        <w:r>
+          <w:rPr>
+            <w:noProof/>
+            <w:webHidden/>
+          </w:rPr>
+        </w:r>
+        <w:r>
+          <w:rPr>
+            <w:noProof/>
+            <w:webHidden/>
+          </w:rPr>
+          <w:fldChar w:fldCharType="separate"/>
+        </w:r>
+        <w:r>
+          <w:rPr>
+            <w:noProof/>
+            <w:webHidden/>
+          </w:rPr>
+          <w:t>16</w:t>
+        </w:r>
+        <w:r>
+          <w:rPr>
+            <w:noProof/>
+            <w:webHidden/>
+          </w:rPr>
+          <w:fldChar w:fldCharType="end"/>
+        </w:r>
+      </w:hyperlink>
+    </w:p>
+    <w:p>
+      <w:pPr>
+        <w:rPr>
+          <w:noProof/>
+        </w:rPr>
+      </w:pPr>
+    </w:p>
+    <w:p>
+      <w:pPr>
+        <w:pStyle w:val="TableofFigures"/>
+        <w:tabs>
+          <w:tab w:val="right" w:leader="dot" w:pos="9350"/>
+        </w:tabs>
+        <w:rPr>
+          <w:rStyle w:val="Hyperlink"/>
+          <w:noProof/>
+        </w:rPr>
+      </w:pPr>
+      <w:hyperlink w:anchor="_Toc5364698" w:history="1">
+        <w:r>
+          <w:rPr>
+            <w:rStyle w:val="Hyperlink"/>
+            <w:noProof/>
+          </w:rPr>
+          <w:t>Figure 11: Uploaded Files in GitHub</w:t>
+        </w:r>
+        <w:r>
+          <w:rPr>
+            <w:noProof/>
+            <w:webHidden/>
+          </w:rPr>
+          <w:tab/>
+        </w:r>
+        <w:r>
+          <w:rPr>
+            <w:noProof/>
+            <w:webHidden/>
+          </w:rPr>
+          <w:fldChar w:fldCharType="begin"/>
+        </w:r>
+        <w:r>
+          <w:rPr>
+            <w:noProof/>
+            <w:webHidden/>
+          </w:rPr>
+          <w:instrText xml:space="preserve"> PAGEREF _Toc5364698 \h </w:instrText>
+        </w:r>
+        <w:r>
+          <w:rPr>
+            <w:noProof/>
+            <w:webHidden/>
+          </w:rPr>
+        </w:r>
+        <w:r>
+          <w:rPr>
+            <w:noProof/>
+            <w:webHidden/>
+          </w:rPr>
+          <w:fldChar w:fldCharType="separate"/>
+        </w:r>
+        <w:r>
+          <w:rPr>
+            <w:noProof/>
+            <w:webHidden/>
+          </w:rPr>
+          <w:t>17</w:t>
+        </w:r>
+        <w:r>
+          <w:rPr>
+            <w:noProof/>
+            <w:webHidden/>
+          </w:rPr>
+          <w:fldChar w:fldCharType="end"/>
+        </w:r>
+      </w:hyperlink>
+    </w:p>
+    <w:p>
+      <w:pPr>
+        <w:rPr>
+          <w:noProof/>
+        </w:rPr>
+      </w:pPr>
+    </w:p>
+    <w:p>
+      <w:pPr>
+        <w:pStyle w:val="TableofFigures"/>
+        <w:tabs>
+          <w:tab w:val="right" w:leader="dot" w:pos="9350"/>
+        </w:tabs>
+        <w:rPr>
+          <w:rFonts w:eastAsiaTheme="minorEastAsia"/>
+          <w:noProof/>
+        </w:rPr>
+      </w:pPr>
+      <w:hyperlink w:anchor="_Toc5364699" w:history="1">
+        <w:r>
+          <w:rPr>
+            <w:rStyle w:val="Hyperlink"/>
+            <w:noProof/>
+          </w:rPr>
+          <w:t>Figure 12: Tree Structure.</w:t>
+        </w:r>
+        <w:r>
+          <w:rPr>
+            <w:noProof/>
+            <w:webHidden/>
+          </w:rPr>
+          <w:tab/>
+        </w:r>
+        <w:r>
+          <w:rPr>
+            <w:noProof/>
+            <w:webHidden/>
+          </w:rPr>
+          <w:fldChar w:fldCharType="begin"/>
+        </w:r>
+        <w:r>
+          <w:rPr>
+            <w:noProof/>
+            <w:webHidden/>
+          </w:rPr>
+          <w:instrText xml:space="preserve"> PAGEREF _Toc5364699 \h </w:instrText>
+        </w:r>
+        <w:r>
+          <w:rPr>
+            <w:noProof/>
+            <w:webHidden/>
+          </w:rPr>
+        </w:r>
+        <w:r>
+          <w:rPr>
+            <w:noProof/>
+            <w:webHidden/>
+          </w:rPr>
+          <w:fldChar w:fldCharType="separate"/>
+        </w:r>
+        <w:r>
+          <w:rPr>
+            <w:noProof/>
+            <w:webHidden/>
+          </w:rPr>
+          <w:t>18</w:t>
+        </w:r>
+        <w:r>
+          <w:rPr>
+            <w:noProof/>
+            <w:webHidden/>
+          </w:rPr>
+          <w:fldChar w:fldCharType="end"/>
+        </w:r>
+      </w:hyperlink>
+    </w:p>
+    <w:p>
+      <w:pPr>
+        <w:jc w:val="center"/>
+        <w:rPr>
+          <w:rFonts w:ascii="Bookman Old Style" w:hAnsi="Bookman Old Style"/>
+          <w:sz w:val="40"/>
+          <w:szCs w:val="40"/>
+        </w:rPr>
+      </w:pPr>
+      <w:r>
+        <w:rPr>
+          <w:rFonts w:ascii="Bookman Old Style" w:hAnsi="Bookman Old Style"/>
+          <w:sz w:val="40"/>
+          <w:szCs w:val="40"/>
+        </w:rPr>
+        <w:fldChar w:fldCharType="end"/>
+      </w:r>
+    </w:p>
+    <w:p/>
+    <w:p/>
+    <w:p/>
+    <w:p/>
+    <w:p/>
+    <w:p/>
+    <w:p/>
+    <w:p/>
+    <w:p>
+      <w:pPr>
+        <w:pStyle w:val="Heading1"/>
+        <w:rPr>
+          <w:rFonts w:ascii="Bookman Old Style" w:hAnsi="Bookman Old Style"/>
+          <w:sz w:val="40"/>
+          <w:szCs w:val="40"/>
+        </w:rPr>
+      </w:pPr>
+      <w:bookmarkStart w:id="1" w:name="_Toc5363885"/>
+      <w:r>
+        <w:rPr>
+          <w:rFonts w:ascii="Bookman Old Style" w:hAnsi="Bookman Old Style"/>
+          <w:sz w:val="40"/>
+          <w:szCs w:val="40"/>
+        </w:rPr>
         <w:t>Chapter 1: Introduction</w:t>
       </w:r>
+      <w:bookmarkEnd w:id="1"/>
     </w:p>
     <w:p>
       <w:pPr>
@@ -518,29 +2201,7 @@
           <w:szCs w:val="28"/>
           <w:shd w:val="clear" w:color="auto" w:fill="FFFFFF"/>
         </w:rPr>
-        <w:t xml:space="preserve">To read a newspaper one must go to nearest shop and buy one. Some people don’t even have that much time to read newspaper. They buy them and forget to read it because of their busy schedule. </w:t>
-      </w:r>
-      <w:proofErr w:type="gramStart"/>
-      <w:r>
-        <w:rPr>
-          <w:rFonts w:ascii="Bookman Old Style" w:hAnsi="Bookman Old Style" w:cs="Arial"/>
-          <w:color w:val="222222"/>
-          <w:sz w:val="28"/>
-          <w:szCs w:val="28"/>
-          <w:shd w:val="clear" w:color="auto" w:fill="FFFFFF"/>
-        </w:rPr>
-        <w:t>The</w:t>
-      </w:r>
-      <w:proofErr w:type="gramEnd"/>
-      <w:r>
-        <w:rPr>
-          <w:rFonts w:ascii="Bookman Old Style" w:hAnsi="Bookman Old Style" w:cs="Arial"/>
-          <w:color w:val="222222"/>
-          <w:sz w:val="28"/>
-          <w:szCs w:val="28"/>
-          <w:shd w:val="clear" w:color="auto" w:fill="FFFFFF"/>
-        </w:rPr>
-        <w:t xml:space="preserve"> proposed system will overcome all of the problems. Such as it saves time as well as money of users. one need not turn on TV or Radio to get news they can check it out whenever they are in work. They are also good in terms of environment as no more paper are </w:t>
+        <w:t xml:space="preserve">To read a newspaper one must go to nearest shop and buy one. Some people don’t even have that much time to read newspaper. They buy them and forget to read it because of their busy schedule. The proposed system will overcome all of the problems. Such as it saves time as well as money of users. one need not turn on TV or Radio to get news they can check it out whenever they are in work. They are also good in terms of environment as no more paper are </w:t>
       </w:r>
     </w:p>
     <w:p>
@@ -572,7 +2233,6 @@
           <w:szCs w:val="40"/>
           <w:shd w:val="clear" w:color="auto" w:fill="FFFFFF"/>
         </w:rPr>
-        <w:lastRenderedPageBreak/>
         <w:t>Description of the Project.</w:t>
       </w:r>
     </w:p>
@@ -890,15 +2550,16 @@
           <w:szCs w:val="40"/>
         </w:rPr>
       </w:pPr>
+      <w:bookmarkStart w:id="2" w:name="_Toc5363886"/>
       <w:r>
         <w:rPr>
           <w:rFonts w:ascii="Bookman Old Style" w:hAnsi="Bookman Old Style"/>
           <w:sz w:val="40"/>
           <w:szCs w:val="40"/>
         </w:rPr>
-        <w:lastRenderedPageBreak/>
         <w:t>Chapter 2: Scope of the Project.</w:t>
       </w:r>
+      <w:bookmarkEnd w:id="2"/>
     </w:p>
     <w:p>
       <w:pPr>
@@ -1254,15 +2915,16 @@
           <w:szCs w:val="40"/>
         </w:rPr>
       </w:pPr>
+      <w:bookmarkStart w:id="3" w:name="_Toc5363887"/>
       <w:r>
         <w:rPr>
           <w:rFonts w:ascii="Bookman Old Style" w:hAnsi="Bookman Old Style"/>
           <w:sz w:val="40"/>
           <w:szCs w:val="40"/>
         </w:rPr>
-        <w:lastRenderedPageBreak/>
         <w:t>Chapter 3: Development Methodology.</w:t>
       </w:r>
+      <w:bookmarkEnd w:id="3"/>
     </w:p>
     <w:p>
       <w:pPr>
@@ -1346,7 +3008,7 @@
                     <pic:cNvPicPr/>
                   </pic:nvPicPr>
                   <pic:blipFill>
-                    <a:blip r:embed="rId7">
+                    <a:blip r:embed="rId10">
                       <a:extLst>
                         <a:ext uri="{28A0092B-C50C-407E-A947-70E740481C1C}">
                           <a14:useLocalDpi xmlns:a14="http://schemas.microsoft.com/office/drawing/2010/main" val="0"/>
@@ -1378,6 +3040,7 @@
         <w:pStyle w:val="Caption"/>
         <w:jc w:val="both"/>
       </w:pPr>
+      <w:bookmarkStart w:id="4" w:name="_Toc5364688"/>
       <w:r>
         <w:t xml:space="preserve">Figure </w:t>
       </w:r>
@@ -1392,6 +3055,7 @@
       <w:r>
         <w:t>: Waterfall Model</w:t>
       </w:r>
+      <w:bookmarkEnd w:id="4"/>
     </w:p>
     <w:p/>
     <w:p/>
@@ -1410,7 +3074,6 @@
           <w:sz w:val="40"/>
           <w:szCs w:val="40"/>
         </w:rPr>
-        <w:lastRenderedPageBreak/>
         <w:t>Design Pattern.</w:t>
       </w:r>
     </w:p>
@@ -1491,7 +3154,7 @@
                     <pic:cNvPicPr/>
                   </pic:nvPicPr>
                   <pic:blipFill>
-                    <a:blip r:embed="rId8">
+                    <a:blip r:embed="rId11">
                       <a:extLst>
                         <a:ext uri="{28A0092B-C50C-407E-A947-70E740481C1C}">
                           <a14:useLocalDpi xmlns:a14="http://schemas.microsoft.com/office/drawing/2010/main" val="0"/>
@@ -1522,6 +3185,7 @@
       <w:pPr>
         <w:pStyle w:val="Caption"/>
       </w:pPr>
+      <w:bookmarkStart w:id="5" w:name="_Toc5364689"/>
       <w:r>
         <w:t xml:space="preserve">Figure </w:t>
       </w:r>
@@ -1536,6 +3200,7 @@
       <w:r>
         <w:t>: Model View Controller</w:t>
       </w:r>
+      <w:bookmarkEnd w:id="5"/>
     </w:p>
     <w:p>
       <w:pPr>
@@ -1683,7 +3348,6 @@
           <w:sz w:val="40"/>
           <w:szCs w:val="40"/>
         </w:rPr>
-        <w:lastRenderedPageBreak/>
         <w:t>System Architecture.</w:t>
       </w:r>
     </w:p>
@@ -1705,7 +3369,15 @@
           <w:szCs w:val="28"/>
           <w:shd w:val="clear" w:color="auto" w:fill="FFFFFF"/>
         </w:rPr>
-        <w:t>A system architecture</w:t>
+        <w:t>A system architecture is the </w:t>
+      </w:r>
+      <w:r>
+        <w:rPr>
+          <w:rFonts w:ascii="Bookman Old Style" w:hAnsi="Bookman Old Style"/>
+          <w:sz w:val="28"/>
+          <w:szCs w:val="28"/>
+        </w:rPr>
+        <w:t>conceptual model</w:t>
       </w:r>
       <w:r>
         <w:rPr>
@@ -1715,7 +3387,15 @@
           <w:szCs w:val="28"/>
           <w:shd w:val="clear" w:color="auto" w:fill="FFFFFF"/>
         </w:rPr>
-        <w:t xml:space="preserve"> </w:t>
+        <w:t> that defines the </w:t>
+      </w:r>
+      <w:r>
+        <w:rPr>
+          <w:rFonts w:ascii="Bookman Old Style" w:hAnsi="Bookman Old Style"/>
+          <w:sz w:val="28"/>
+          <w:szCs w:val="28"/>
+        </w:rPr>
+        <w:t>structure</w:t>
       </w:r>
       <w:r>
         <w:rPr>
@@ -1725,15 +3405,15 @@
           <w:szCs w:val="28"/>
           <w:shd w:val="clear" w:color="auto" w:fill="FFFFFF"/>
         </w:rPr>
-        <w:t>is the </w:t>
-      </w:r>
-      <w:r>
-        <w:rPr>
-          <w:rFonts w:ascii="Bookman Old Style" w:hAnsi="Bookman Old Style"/>
-          <w:sz w:val="28"/>
-          <w:szCs w:val="28"/>
-        </w:rPr>
-        <w:t>conceptual model</w:t>
+        <w:t>, behavior, and more </w:t>
+      </w:r>
+      <w:r>
+        <w:rPr>
+          <w:rFonts w:ascii="Bookman Old Style" w:hAnsi="Bookman Old Style"/>
+          <w:sz w:val="28"/>
+          <w:szCs w:val="28"/>
+        </w:rPr>
+        <w:t>views</w:t>
       </w:r>
       <w:r>
         <w:rPr>
@@ -1743,83 +3423,7 @@
           <w:szCs w:val="28"/>
           <w:shd w:val="clear" w:color="auto" w:fill="FFFFFF"/>
         </w:rPr>
-        <w:t> that defines the </w:t>
-      </w:r>
-      <w:r>
-        <w:rPr>
-          <w:rFonts w:ascii="Bookman Old Style" w:hAnsi="Bookman Old Style"/>
-          <w:sz w:val="28"/>
-          <w:szCs w:val="28"/>
-        </w:rPr>
-        <w:t>structure</w:t>
-      </w:r>
-      <w:r>
-        <w:rPr>
-          <w:rFonts w:ascii="Bookman Old Style" w:hAnsi="Bookman Old Style" w:cs="Arial"/>
-          <w:color w:val="222222"/>
-          <w:sz w:val="28"/>
-          <w:szCs w:val="28"/>
-          <w:shd w:val="clear" w:color="auto" w:fill="FFFFFF"/>
-        </w:rPr>
-        <w:t>,</w:t>
-      </w:r>
-      <w:r>
-        <w:rPr>
-          <w:rFonts w:ascii="Bookman Old Style" w:hAnsi="Bookman Old Style" w:cs="Arial"/>
-          <w:color w:val="222222"/>
-          <w:sz w:val="28"/>
-          <w:szCs w:val="28"/>
-          <w:shd w:val="clear" w:color="auto" w:fill="FFFFFF"/>
-        </w:rPr>
-        <w:t xml:space="preserve"> behavior</w:t>
-      </w:r>
-      <w:r>
-        <w:rPr>
-          <w:rFonts w:ascii="Bookman Old Style" w:hAnsi="Bookman Old Style" w:cs="Arial"/>
-          <w:color w:val="222222"/>
-          <w:sz w:val="28"/>
-          <w:szCs w:val="28"/>
-          <w:shd w:val="clear" w:color="auto" w:fill="FFFFFF"/>
-        </w:rPr>
-        <w:t>, and more </w:t>
-      </w:r>
-      <w:r>
-        <w:rPr>
-          <w:rFonts w:ascii="Bookman Old Style" w:hAnsi="Bookman Old Style"/>
-          <w:sz w:val="28"/>
-          <w:szCs w:val="28"/>
-        </w:rPr>
-        <w:t>views</w:t>
-      </w:r>
-      <w:r>
-        <w:rPr>
-          <w:rFonts w:ascii="Bookman Old Style" w:hAnsi="Bookman Old Style" w:cs="Arial"/>
-          <w:color w:val="222222"/>
-          <w:sz w:val="28"/>
-          <w:szCs w:val="28"/>
-          <w:shd w:val="clear" w:color="auto" w:fill="FFFFFF"/>
-        </w:rPr>
-        <w:t> of a</w:t>
-      </w:r>
-      <w:r>
-        <w:rPr>
-          <w:rFonts w:ascii="Bookman Old Style" w:hAnsi="Bookman Old Style" w:cs="Arial"/>
-          <w:color w:val="222222"/>
-          <w:sz w:val="28"/>
-          <w:szCs w:val="28"/>
-          <w:shd w:val="clear" w:color="auto" w:fill="FFFFFF"/>
-        </w:rPr>
-        <w:t xml:space="preserve"> system</w:t>
-      </w:r>
-      <w:r>
-        <w:rPr>
-          <w:rFonts w:ascii="Bookman Old Style" w:hAnsi="Bookman Old Style" w:cs="Arial"/>
-          <w:color w:val="222222"/>
-          <w:sz w:val="28"/>
-          <w:szCs w:val="28"/>
-          <w:shd w:val="clear" w:color="auto" w:fill="FFFFFF"/>
-        </w:rPr>
-        <w:t>. An architecture description is a formal description and representation of a system, organized in a way that supports reasoning about the </w:t>
+        <w:t> of a system. An architecture description is a formal description and representation of a system, organized in a way that supports reasoning about the </w:t>
       </w:r>
       <w:r>
         <w:rPr>
@@ -1920,7 +3524,7 @@
                     <pic:cNvPicPr/>
                   </pic:nvPicPr>
                   <pic:blipFill>
-                    <a:blip r:embed="rId9">
+                    <a:blip r:embed="rId12">
                       <a:extLst>
                         <a:ext uri="{28A0092B-C50C-407E-A947-70E740481C1C}">
                           <a14:useLocalDpi xmlns:a14="http://schemas.microsoft.com/office/drawing/2010/main" val="0"/>
@@ -1951,6 +3555,7 @@
       <w:pPr>
         <w:pStyle w:val="Caption"/>
       </w:pPr>
+      <w:bookmarkStart w:id="6" w:name="_Toc5364690"/>
       <w:r>
         <w:t xml:space="preserve">Figure </w:t>
       </w:r>
@@ -1965,8 +3570,7 @@
       <w:r>
         <w:t>: 3-tier architecture</w:t>
       </w:r>
-      <w:bookmarkStart w:id="0" w:name="_GoBack"/>
-      <w:bookmarkEnd w:id="0"/>
+      <w:bookmarkEnd w:id="6"/>
     </w:p>
     <w:p>
       <w:pPr>
@@ -2014,7 +3618,2529 @@
         <w:t xml:space="preserve"> </w:t>
       </w:r>
     </w:p>
+    <w:p>
+      <w:pPr>
+        <w:jc w:val="both"/>
+        <w:rPr>
+          <w:rFonts w:ascii="Bookman Old Style" w:hAnsi="Bookman Old Style"/>
+          <w:sz w:val="28"/>
+          <w:szCs w:val="28"/>
+        </w:rPr>
+      </w:pPr>
+    </w:p>
+    <w:p>
+      <w:pPr>
+        <w:pStyle w:val="Heading1"/>
+        <w:rPr>
+          <w:rFonts w:ascii="Bookman Old Style" w:hAnsi="Bookman Old Style"/>
+          <w:sz w:val="40"/>
+          <w:szCs w:val="40"/>
+        </w:rPr>
+      </w:pPr>
+      <w:bookmarkStart w:id="7" w:name="_Toc5363888"/>
+      <w:r>
+        <w:rPr>
+          <w:rFonts w:ascii="Bookman Old Style" w:hAnsi="Bookman Old Style"/>
+          <w:sz w:val="40"/>
+          <w:szCs w:val="40"/>
+        </w:rPr>
+        <w:t>Chapter 4: Project Plan.</w:t>
+      </w:r>
+      <w:bookmarkEnd w:id="7"/>
+    </w:p>
+    <w:p/>
+    <w:p>
+      <w:pPr>
+        <w:rPr>
+          <w:rFonts w:ascii="Bookman Old Style" w:hAnsi="Bookman Old Style"/>
+          <w:sz w:val="40"/>
+          <w:szCs w:val="40"/>
+        </w:rPr>
+      </w:pPr>
+      <w:r>
+        <w:rPr>
+          <w:rFonts w:ascii="Bookman Old Style" w:hAnsi="Bookman Old Style"/>
+          <w:sz w:val="40"/>
+          <w:szCs w:val="40"/>
+        </w:rPr>
+        <w:t>Work Breakdown Structure.</w:t>
+      </w:r>
+    </w:p>
+    <w:p>
+      <w:pPr>
+        <w:rPr>
+          <w:rFonts w:ascii="Bookman Old Style" w:hAnsi="Bookman Old Style"/>
+          <w:sz w:val="28"/>
+          <w:szCs w:val="28"/>
+        </w:rPr>
+      </w:pPr>
+      <w:r>
+        <w:rPr>
+          <w:rFonts w:ascii="Bookman Old Style" w:hAnsi="Bookman Old Style"/>
+          <w:sz w:val="28"/>
+          <w:szCs w:val="28"/>
+        </w:rPr>
+        <w:t>Work breakdown structure is the process or structure that is required to perform a task. It divides small and manageable work into simple form. Usually a manager of the project creates the work breakdown structure.</w:t>
+      </w:r>
+    </w:p>
+    <w:p>
+      <w:pPr>
+        <w:rPr>
+          <w:rFonts w:ascii="Bookman Old Style" w:hAnsi="Bookman Old Style"/>
+          <w:sz w:val="28"/>
+          <w:szCs w:val="28"/>
+        </w:rPr>
+      </w:pPr>
+    </w:p>
+    <w:p>
+      <w:pPr>
+        <w:keepNext/>
+      </w:pPr>
+      <w:r>
+        <w:rPr>
+          <w:rFonts w:ascii="Bookman Old Style" w:hAnsi="Bookman Old Style"/>
+          <w:noProof/>
+          <w:sz w:val="28"/>
+          <w:szCs w:val="28"/>
+        </w:rPr>
+        <w:drawing>
+          <wp:inline distT="0" distB="0" distL="0" distR="0" wp14:anchorId="15A14676" wp14:editId="08A9713D">
+            <wp:extent cx="5943600" cy="2918460"/>
+            <wp:effectExtent l="0" t="0" r="0" b="0"/>
+            <wp:docPr id="2" name="Picture 2"/>
+            <wp:cNvGraphicFramePr>
+              <a:graphicFrameLocks xmlns:a="http://schemas.openxmlformats.org/drawingml/2006/main" noChangeAspect="1"/>
+            </wp:cNvGraphicFramePr>
+            <a:graphic xmlns:a="http://schemas.openxmlformats.org/drawingml/2006/main">
+              <a:graphicData uri="http://schemas.openxmlformats.org/drawingml/2006/picture">
+                <pic:pic xmlns:pic="http://schemas.openxmlformats.org/drawingml/2006/picture">
+                  <pic:nvPicPr>
+                    <pic:cNvPr id="2" name="WBS.PNG"/>
+                    <pic:cNvPicPr/>
+                  </pic:nvPicPr>
+                  <pic:blipFill>
+                    <a:blip r:embed="rId13">
+                      <a:extLst>
+                        <a:ext uri="{28A0092B-C50C-407E-A947-70E740481C1C}">
+                          <a14:useLocalDpi xmlns:a14="http://schemas.microsoft.com/office/drawing/2010/main" val="0"/>
+                        </a:ext>
+                      </a:extLst>
+                    </a:blip>
+                    <a:stretch>
+                      <a:fillRect/>
+                    </a:stretch>
+                  </pic:blipFill>
+                  <pic:spPr>
+                    <a:xfrm>
+                      <a:off x="0" y="0"/>
+                      <a:ext cx="5943600" cy="2918460"/>
+                    </a:xfrm>
+                    <a:prstGeom prst="rect">
+                      <a:avLst/>
+                    </a:prstGeom>
+                  </pic:spPr>
+                </pic:pic>
+              </a:graphicData>
+            </a:graphic>
+          </wp:inline>
+        </w:drawing>
+      </w:r>
+    </w:p>
+    <w:p>
+      <w:pPr>
+        <w:pStyle w:val="Caption"/>
+      </w:pPr>
+      <w:bookmarkStart w:id="8" w:name="_Toc5364691"/>
+      <w:r>
+        <w:t xml:space="preserve">Figure </w:t>
+      </w:r>
+      <w:fldSimple w:instr=" SEQ Figure \* ARABIC ">
+        <w:r>
+          <w:rPr>
+            <w:noProof/>
+          </w:rPr>
+          <w:t>4</w:t>
+        </w:r>
+      </w:fldSimple>
+      <w:r>
+        <w:t>: Work Breakdown Structure</w:t>
+      </w:r>
+      <w:bookmarkEnd w:id="8"/>
+    </w:p>
+    <w:p>
+      <w:pPr>
+        <w:rPr>
+          <w:rFonts w:ascii="Bookman Old Style" w:hAnsi="Bookman Old Style"/>
+          <w:sz w:val="28"/>
+          <w:szCs w:val="28"/>
+        </w:rPr>
+      </w:pPr>
+    </w:p>
+    <w:p>
+      <w:pPr>
+        <w:rPr>
+          <w:rFonts w:ascii="Bookman Old Style" w:hAnsi="Bookman Old Style" w:cs="Times New Roman"/>
+          <w:sz w:val="28"/>
+          <w:szCs w:val="28"/>
+        </w:rPr>
+      </w:pPr>
+      <w:r>
+        <w:rPr>
+          <w:rFonts w:ascii="Bookman Old Style" w:hAnsi="Bookman Old Style" w:cs="Times New Roman"/>
+          <w:sz w:val="28"/>
+          <w:szCs w:val="28"/>
+        </w:rPr>
+        <w:t>The above figure indicates the work breakdown of the project I have chosen. The above figure illustrates the project being divided in the several parts.</w:t>
+      </w:r>
+    </w:p>
+    <w:p>
+      <w:pPr>
+        <w:rPr>
+          <w:rFonts w:ascii="Bookman Old Style" w:hAnsi="Bookman Old Style" w:cs="Times New Roman"/>
+          <w:sz w:val="28"/>
+          <w:szCs w:val="28"/>
+        </w:rPr>
+      </w:pPr>
+    </w:p>
+    <w:p>
+      <w:pPr>
+        <w:rPr>
+          <w:rFonts w:ascii="Bookman Old Style" w:hAnsi="Bookman Old Style" w:cs="Times New Roman"/>
+          <w:sz w:val="28"/>
+          <w:szCs w:val="28"/>
+        </w:rPr>
+      </w:pPr>
+    </w:p>
+    <w:p>
+      <w:pPr>
+        <w:rPr>
+          <w:rFonts w:ascii="Bookman Old Style" w:hAnsi="Bookman Old Style" w:cs="Times New Roman"/>
+          <w:sz w:val="28"/>
+          <w:szCs w:val="28"/>
+        </w:rPr>
+      </w:pPr>
+    </w:p>
+    <w:p>
+      <w:pPr>
+        <w:rPr>
+          <w:rFonts w:ascii="Bookman Old Style" w:hAnsi="Bookman Old Style" w:cs="Times New Roman"/>
+          <w:sz w:val="28"/>
+          <w:szCs w:val="28"/>
+        </w:rPr>
+      </w:pPr>
+    </w:p>
+    <w:p>
+      <w:pPr>
+        <w:keepNext/>
+      </w:pPr>
+      <w:r>
+        <w:rPr>
+          <w:rFonts w:ascii="Bookman Old Style" w:hAnsi="Bookman Old Style"/>
+          <w:noProof/>
+          <w:sz w:val="28"/>
+          <w:szCs w:val="28"/>
+        </w:rPr>
+        <w:drawing>
+          <wp:inline distT="0" distB="0" distL="0" distR="0" wp14:anchorId="499E2EF7" wp14:editId="4C1EC3BA">
+            <wp:extent cx="5601482" cy="4953691"/>
+            <wp:effectExtent l="0" t="0" r="0" b="0"/>
+            <wp:docPr id="3" name="Picture 3"/>
+            <wp:cNvGraphicFramePr>
+              <a:graphicFrameLocks xmlns:a="http://schemas.openxmlformats.org/drawingml/2006/main" noChangeAspect="1"/>
+            </wp:cNvGraphicFramePr>
+            <a:graphic xmlns:a="http://schemas.openxmlformats.org/drawingml/2006/main">
+              <a:graphicData uri="http://schemas.openxmlformats.org/drawingml/2006/picture">
+                <pic:pic xmlns:pic="http://schemas.openxmlformats.org/drawingml/2006/picture">
+                  <pic:nvPicPr>
+                    <pic:cNvPr id="3" name="Milestone.PNG"/>
+                    <pic:cNvPicPr/>
+                  </pic:nvPicPr>
+                  <pic:blipFill>
+                    <a:blip r:embed="rId14">
+                      <a:extLst>
+                        <a:ext uri="{28A0092B-C50C-407E-A947-70E740481C1C}">
+                          <a14:useLocalDpi xmlns:a14="http://schemas.microsoft.com/office/drawing/2010/main" val="0"/>
+                        </a:ext>
+                      </a:extLst>
+                    </a:blip>
+                    <a:stretch>
+                      <a:fillRect/>
+                    </a:stretch>
+                  </pic:blipFill>
+                  <pic:spPr>
+                    <a:xfrm>
+                      <a:off x="0" y="0"/>
+                      <a:ext cx="5601482" cy="4953691"/>
+                    </a:xfrm>
+                    <a:prstGeom prst="rect">
+                      <a:avLst/>
+                    </a:prstGeom>
+                  </pic:spPr>
+                </pic:pic>
+              </a:graphicData>
+            </a:graphic>
+          </wp:inline>
+        </w:drawing>
+      </w:r>
+    </w:p>
+    <w:p>
+      <w:pPr>
+        <w:pStyle w:val="Caption"/>
+      </w:pPr>
+      <w:bookmarkStart w:id="9" w:name="_Toc5364692"/>
+      <w:r>
+        <w:t xml:space="preserve">Figure </w:t>
+      </w:r>
+      <w:fldSimple w:instr=" SEQ Figure \* ARABIC ">
+        <w:r>
+          <w:rPr>
+            <w:noProof/>
+          </w:rPr>
+          <w:t>5</w:t>
+        </w:r>
+      </w:fldSimple>
+      <w:r>
+        <w:t>:WBS in tabular form</w:t>
+      </w:r>
+      <w:bookmarkEnd w:id="9"/>
+    </w:p>
+    <w:p/>
+    <w:p>
+      <w:pPr>
+        <w:rPr>
+          <w:rFonts w:ascii="Bookman Old Style" w:hAnsi="Bookman Old Style"/>
+          <w:sz w:val="28"/>
+          <w:szCs w:val="28"/>
+        </w:rPr>
+      </w:pPr>
+      <w:r>
+        <w:rPr>
+          <w:rFonts w:ascii="Bookman Old Style" w:hAnsi="Bookman Old Style"/>
+          <w:sz w:val="28"/>
+          <w:szCs w:val="28"/>
+        </w:rPr>
+        <w:t>Above is the WBS in tabular form where I have divided the project into several parts and shown the days those tasks will take.</w:t>
+      </w:r>
+    </w:p>
+    <w:p/>
+    <w:p/>
+    <w:p/>
+    <w:p/>
+    <w:p/>
+    <w:p/>
+    <w:p/>
+    <w:p>
+      <w:pPr>
+        <w:rPr>
+          <w:rFonts w:ascii="Bookman Old Style" w:hAnsi="Bookman Old Style"/>
+          <w:sz w:val="40"/>
+          <w:szCs w:val="40"/>
+        </w:rPr>
+      </w:pPr>
+      <w:r>
+        <w:rPr>
+          <w:rFonts w:ascii="Bookman Old Style" w:hAnsi="Bookman Old Style"/>
+          <w:sz w:val="40"/>
+          <w:szCs w:val="40"/>
+        </w:rPr>
+        <w:t>Milesto</w:t>
+      </w:r>
+      <w:r>
+        <w:rPr>
+          <w:rFonts w:ascii="Bookman Old Style" w:hAnsi="Bookman Old Style"/>
+          <w:sz w:val="40"/>
+          <w:szCs w:val="40"/>
+        </w:rPr>
+        <w:t>nes.</w:t>
+      </w:r>
+    </w:p>
+    <w:p>
+      <w:pPr>
+        <w:rPr>
+          <w:rFonts w:ascii="Bookman Old Style" w:hAnsi="Bookman Old Style" w:cs="Times New Roman"/>
+          <w:color w:val="313131"/>
+          <w:sz w:val="28"/>
+          <w:szCs w:val="28"/>
+          <w:shd w:val="clear" w:color="auto" w:fill="FFFFFF"/>
+        </w:rPr>
+      </w:pPr>
+      <w:r>
+        <w:rPr>
+          <w:rFonts w:ascii="Bookman Old Style" w:hAnsi="Bookman Old Style" w:cs="Times New Roman"/>
+          <w:color w:val="313131"/>
+          <w:sz w:val="28"/>
+          <w:szCs w:val="28"/>
+          <w:shd w:val="clear" w:color="auto" w:fill="FFFFFF"/>
+        </w:rPr>
+        <w:t>A Milestone is a reference point that marks a major event in a project management system and is used to monitor the project management process. I have some dates in which the different steps of my project will be done and they are the milestones of my project. I will follow my project milestones in order to complete my project of online website in time</w:t>
+      </w:r>
+      <w:r>
+        <w:rPr>
+          <w:rFonts w:ascii="Bookman Old Style" w:hAnsi="Bookman Old Style" w:cs="Times New Roman"/>
+          <w:color w:val="313131"/>
+          <w:sz w:val="28"/>
+          <w:szCs w:val="28"/>
+          <w:shd w:val="clear" w:color="auto" w:fill="FFFFFF"/>
+        </w:rPr>
+        <w:t>.</w:t>
+      </w:r>
+    </w:p>
+    <w:p>
+      <w:pPr>
+        <w:rPr>
+          <w:rFonts w:ascii="Bookman Old Style" w:hAnsi="Bookman Old Style" w:cs="Times New Roman"/>
+          <w:color w:val="313131"/>
+          <w:sz w:val="28"/>
+          <w:szCs w:val="28"/>
+          <w:shd w:val="clear" w:color="auto" w:fill="FFFFFF"/>
+        </w:rPr>
+      </w:pPr>
+    </w:p>
+    <w:tbl>
+      <w:tblPr>
+        <w:tblStyle w:val="PlainTable1"/>
+        <w:tblW w:w="0" w:type="auto"/>
+        <w:tblInd w:w="1187" w:type="dxa"/>
+        <w:tblLook w:val="04A0" w:firstRow="1" w:lastRow="0" w:firstColumn="1" w:lastColumn="0" w:noHBand="0" w:noVBand="1"/>
+      </w:tblPr>
+      <w:tblGrid>
+        <w:gridCol w:w="2965"/>
+        <w:gridCol w:w="2160"/>
+        <w:gridCol w:w="2143"/>
+      </w:tblGrid>
+      <w:tr>
+        <w:trPr>
+          <w:cnfStyle w:val="100000000000" w:firstRow="1" w:lastRow="0" w:firstColumn="0" w:lastColumn="0" w:oddVBand="0" w:evenVBand="0" w:oddHBand="0" w:evenHBand="0" w:firstRowFirstColumn="0" w:firstRowLastColumn="0" w:lastRowFirstColumn="0" w:lastRowLastColumn="0"/>
+          <w:trHeight w:val="701"/>
+        </w:trPr>
+        <w:tc>
+          <w:tcPr>
+            <w:cnfStyle w:val="001000000000" w:firstRow="0" w:lastRow="0" w:firstColumn="1" w:lastColumn="0" w:oddVBand="0" w:evenVBand="0" w:oddHBand="0" w:evenHBand="0" w:firstRowFirstColumn="0" w:firstRowLastColumn="0" w:lastRowFirstColumn="0" w:lastRowLastColumn="0"/>
+            <w:tcW w:w="2965" w:type="dxa"/>
+          </w:tcPr>
+          <w:p>
+            <w:pPr>
+              <w:jc w:val="center"/>
+              <w:rPr>
+                <w:rFonts w:ascii="Times New Roman" w:hAnsi="Times New Roman" w:cs="Times New Roman"/>
+                <w:sz w:val="28"/>
+                <w:szCs w:val="28"/>
+              </w:rPr>
+            </w:pPr>
+            <w:r>
+              <w:rPr>
+                <w:rFonts w:ascii="Times New Roman" w:hAnsi="Times New Roman" w:cs="Times New Roman"/>
+                <w:sz w:val="28"/>
+                <w:szCs w:val="28"/>
+              </w:rPr>
+              <w:t>Milestone</w:t>
+            </w:r>
+          </w:p>
+        </w:tc>
+        <w:tc>
+          <w:tcPr>
+            <w:tcW w:w="2160" w:type="dxa"/>
+          </w:tcPr>
+          <w:p>
+            <w:pPr>
+              <w:cnfStyle w:val="100000000000" w:firstRow="1" w:lastRow="0" w:firstColumn="0" w:lastColumn="0" w:oddVBand="0" w:evenVBand="0" w:oddHBand="0" w:evenHBand="0" w:firstRowFirstColumn="0" w:firstRowLastColumn="0" w:lastRowFirstColumn="0" w:lastRowLastColumn="0"/>
+              <w:rPr>
+                <w:rFonts w:ascii="Times New Roman" w:hAnsi="Times New Roman" w:cs="Times New Roman"/>
+                <w:sz w:val="28"/>
+                <w:szCs w:val="28"/>
+              </w:rPr>
+            </w:pPr>
+            <w:r>
+              <w:rPr>
+                <w:rFonts w:ascii="Times New Roman" w:hAnsi="Times New Roman" w:cs="Times New Roman"/>
+                <w:sz w:val="28"/>
+                <w:szCs w:val="28"/>
+              </w:rPr>
+              <w:t>Start</w:t>
+            </w:r>
+          </w:p>
+        </w:tc>
+        <w:tc>
+          <w:tcPr>
+            <w:tcW w:w="2143" w:type="dxa"/>
+          </w:tcPr>
+          <w:p>
+            <w:pPr>
+              <w:cnfStyle w:val="100000000000" w:firstRow="1" w:lastRow="0" w:firstColumn="0" w:lastColumn="0" w:oddVBand="0" w:evenVBand="0" w:oddHBand="0" w:evenHBand="0" w:firstRowFirstColumn="0" w:firstRowLastColumn="0" w:lastRowFirstColumn="0" w:lastRowLastColumn="0"/>
+              <w:rPr>
+                <w:rFonts w:ascii="Times New Roman" w:hAnsi="Times New Roman" w:cs="Times New Roman"/>
+                <w:sz w:val="28"/>
+                <w:szCs w:val="28"/>
+              </w:rPr>
+            </w:pPr>
+            <w:r>
+              <w:rPr>
+                <w:rFonts w:ascii="Times New Roman" w:hAnsi="Times New Roman" w:cs="Times New Roman"/>
+                <w:sz w:val="28"/>
+                <w:szCs w:val="28"/>
+              </w:rPr>
+              <w:t>Deadline</w:t>
+            </w:r>
+          </w:p>
+        </w:tc>
+      </w:tr>
+      <w:tr>
+        <w:trPr>
+          <w:cnfStyle w:val="000000100000" w:firstRow="0" w:lastRow="0" w:firstColumn="0" w:lastColumn="0" w:oddVBand="0" w:evenVBand="0" w:oddHBand="1" w:evenHBand="0" w:firstRowFirstColumn="0" w:firstRowLastColumn="0" w:lastRowFirstColumn="0" w:lastRowLastColumn="0"/>
+          <w:trHeight w:val="669"/>
+        </w:trPr>
+        <w:tc>
+          <w:tcPr>
+            <w:cnfStyle w:val="001000000000" w:firstRow="0" w:lastRow="0" w:firstColumn="1" w:lastColumn="0" w:oddVBand="0" w:evenVBand="0" w:oddHBand="0" w:evenHBand="0" w:firstRowFirstColumn="0" w:firstRowLastColumn="0" w:lastRowFirstColumn="0" w:lastRowLastColumn="0"/>
+            <w:tcW w:w="2965" w:type="dxa"/>
+          </w:tcPr>
+          <w:p>
+            <w:pPr>
+              <w:jc w:val="center"/>
+              <w:rPr>
+                <w:rFonts w:ascii="Bookman Old Style" w:hAnsi="Bookman Old Style"/>
+                <w:b w:val="0"/>
+                <w:bCs w:val="0"/>
+                <w:sz w:val="28"/>
+                <w:szCs w:val="28"/>
+              </w:rPr>
+            </w:pPr>
+            <w:r>
+              <w:rPr>
+                <w:rFonts w:ascii="Bookman Old Style" w:hAnsi="Bookman Old Style"/>
+                <w:b w:val="0"/>
+                <w:bCs w:val="0"/>
+                <w:sz w:val="28"/>
+                <w:szCs w:val="28"/>
+              </w:rPr>
+              <w:t>Proposal</w:t>
+            </w:r>
+          </w:p>
+        </w:tc>
+        <w:tc>
+          <w:tcPr>
+            <w:tcW w:w="2160" w:type="dxa"/>
+          </w:tcPr>
+          <w:p>
+            <w:pPr>
+              <w:jc w:val="center"/>
+              <w:cnfStyle w:val="000000100000" w:firstRow="0" w:lastRow="0" w:firstColumn="0" w:lastColumn="0" w:oddVBand="0" w:evenVBand="0" w:oddHBand="1" w:evenHBand="0" w:firstRowFirstColumn="0" w:firstRowLastColumn="0" w:lastRowFirstColumn="0" w:lastRowLastColumn="0"/>
+              <w:rPr>
+                <w:rFonts w:ascii="Bookman Old Style" w:hAnsi="Bookman Old Style"/>
+                <w:sz w:val="28"/>
+                <w:szCs w:val="28"/>
+              </w:rPr>
+            </w:pPr>
+            <w:r>
+              <w:rPr>
+                <w:rFonts w:ascii="Bookman Old Style" w:hAnsi="Bookman Old Style"/>
+                <w:sz w:val="28"/>
+                <w:szCs w:val="28"/>
+              </w:rPr>
+              <w:t>25 March</w:t>
+            </w:r>
+          </w:p>
+        </w:tc>
+        <w:tc>
+          <w:tcPr>
+            <w:tcW w:w="2143" w:type="dxa"/>
+          </w:tcPr>
+          <w:p>
+            <w:pPr>
+              <w:jc w:val="center"/>
+              <w:cnfStyle w:val="000000100000" w:firstRow="0" w:lastRow="0" w:firstColumn="0" w:lastColumn="0" w:oddVBand="0" w:evenVBand="0" w:oddHBand="1" w:evenHBand="0" w:firstRowFirstColumn="0" w:firstRowLastColumn="0" w:lastRowFirstColumn="0" w:lastRowLastColumn="0"/>
+              <w:rPr>
+                <w:rFonts w:ascii="Bookman Old Style" w:hAnsi="Bookman Old Style"/>
+                <w:sz w:val="28"/>
+                <w:szCs w:val="28"/>
+              </w:rPr>
+            </w:pPr>
+            <w:r>
+              <w:rPr>
+                <w:rFonts w:ascii="Bookman Old Style" w:hAnsi="Bookman Old Style"/>
+                <w:sz w:val="28"/>
+                <w:szCs w:val="28"/>
+              </w:rPr>
+              <w:t>9 April</w:t>
+            </w:r>
+          </w:p>
+        </w:tc>
+      </w:tr>
+      <w:tr>
+        <w:trPr>
+          <w:trHeight w:val="701"/>
+        </w:trPr>
+        <w:tc>
+          <w:tcPr>
+            <w:cnfStyle w:val="001000000000" w:firstRow="0" w:lastRow="0" w:firstColumn="1" w:lastColumn="0" w:oddVBand="0" w:evenVBand="0" w:oddHBand="0" w:evenHBand="0" w:firstRowFirstColumn="0" w:firstRowLastColumn="0" w:lastRowFirstColumn="0" w:lastRowLastColumn="0"/>
+            <w:tcW w:w="2965" w:type="dxa"/>
+          </w:tcPr>
+          <w:p>
+            <w:pPr>
+              <w:jc w:val="center"/>
+              <w:rPr>
+                <w:rFonts w:ascii="Bookman Old Style" w:hAnsi="Bookman Old Style"/>
+                <w:b w:val="0"/>
+                <w:bCs w:val="0"/>
+                <w:sz w:val="28"/>
+                <w:szCs w:val="28"/>
+              </w:rPr>
+            </w:pPr>
+            <w:r>
+              <w:rPr>
+                <w:rFonts w:ascii="Bookman Old Style" w:hAnsi="Bookman Old Style"/>
+                <w:b w:val="0"/>
+                <w:bCs w:val="0"/>
+                <w:sz w:val="28"/>
+                <w:szCs w:val="28"/>
+              </w:rPr>
+              <w:t>Analysis</w:t>
+            </w:r>
+          </w:p>
+        </w:tc>
+        <w:tc>
+          <w:tcPr>
+            <w:tcW w:w="2160" w:type="dxa"/>
+          </w:tcPr>
+          <w:p>
+            <w:pPr>
+              <w:jc w:val="center"/>
+              <w:cnfStyle w:val="000000000000" w:firstRow="0" w:lastRow="0" w:firstColumn="0" w:lastColumn="0" w:oddVBand="0" w:evenVBand="0" w:oddHBand="0" w:evenHBand="0" w:firstRowFirstColumn="0" w:firstRowLastColumn="0" w:lastRowFirstColumn="0" w:lastRowLastColumn="0"/>
+              <w:rPr>
+                <w:rFonts w:ascii="Bookman Old Style" w:hAnsi="Bookman Old Style"/>
+                <w:sz w:val="28"/>
+                <w:szCs w:val="28"/>
+              </w:rPr>
+            </w:pPr>
+            <w:r>
+              <w:rPr>
+                <w:rFonts w:ascii="Bookman Old Style" w:hAnsi="Bookman Old Style"/>
+                <w:sz w:val="28"/>
+                <w:szCs w:val="28"/>
+              </w:rPr>
+              <w:t>10 April</w:t>
+            </w:r>
+          </w:p>
+        </w:tc>
+        <w:tc>
+          <w:tcPr>
+            <w:tcW w:w="2143" w:type="dxa"/>
+          </w:tcPr>
+          <w:p>
+            <w:pPr>
+              <w:jc w:val="center"/>
+              <w:cnfStyle w:val="000000000000" w:firstRow="0" w:lastRow="0" w:firstColumn="0" w:lastColumn="0" w:oddVBand="0" w:evenVBand="0" w:oddHBand="0" w:evenHBand="0" w:firstRowFirstColumn="0" w:firstRowLastColumn="0" w:lastRowFirstColumn="0" w:lastRowLastColumn="0"/>
+              <w:rPr>
+                <w:rFonts w:ascii="Bookman Old Style" w:hAnsi="Bookman Old Style"/>
+                <w:sz w:val="28"/>
+                <w:szCs w:val="28"/>
+              </w:rPr>
+            </w:pPr>
+            <w:r>
+              <w:rPr>
+                <w:rFonts w:ascii="Bookman Old Style" w:hAnsi="Bookman Old Style"/>
+                <w:sz w:val="28"/>
+                <w:szCs w:val="28"/>
+              </w:rPr>
+              <w:t>8 May</w:t>
+            </w:r>
+          </w:p>
+        </w:tc>
+      </w:tr>
+      <w:tr>
+        <w:trPr>
+          <w:cnfStyle w:val="000000100000" w:firstRow="0" w:lastRow="0" w:firstColumn="0" w:lastColumn="0" w:oddVBand="0" w:evenVBand="0" w:oddHBand="1" w:evenHBand="0" w:firstRowFirstColumn="0" w:firstRowLastColumn="0" w:lastRowFirstColumn="0" w:lastRowLastColumn="0"/>
+          <w:trHeight w:val="669"/>
+        </w:trPr>
+        <w:tc>
+          <w:tcPr>
+            <w:cnfStyle w:val="001000000000" w:firstRow="0" w:lastRow="0" w:firstColumn="1" w:lastColumn="0" w:oddVBand="0" w:evenVBand="0" w:oddHBand="0" w:evenHBand="0" w:firstRowFirstColumn="0" w:firstRowLastColumn="0" w:lastRowFirstColumn="0" w:lastRowLastColumn="0"/>
+            <w:tcW w:w="2965" w:type="dxa"/>
+          </w:tcPr>
+          <w:p>
+            <w:pPr>
+              <w:jc w:val="center"/>
+              <w:rPr>
+                <w:rFonts w:ascii="Bookman Old Style" w:hAnsi="Bookman Old Style"/>
+                <w:b w:val="0"/>
+                <w:bCs w:val="0"/>
+                <w:sz w:val="28"/>
+                <w:szCs w:val="28"/>
+              </w:rPr>
+            </w:pPr>
+            <w:r>
+              <w:rPr>
+                <w:rFonts w:ascii="Bookman Old Style" w:hAnsi="Bookman Old Style"/>
+                <w:b w:val="0"/>
+                <w:bCs w:val="0"/>
+                <w:sz w:val="28"/>
+                <w:szCs w:val="28"/>
+              </w:rPr>
+              <w:t>Design</w:t>
+            </w:r>
+          </w:p>
+        </w:tc>
+        <w:tc>
+          <w:tcPr>
+            <w:tcW w:w="2160" w:type="dxa"/>
+          </w:tcPr>
+          <w:p>
+            <w:pPr>
+              <w:jc w:val="center"/>
+              <w:cnfStyle w:val="000000100000" w:firstRow="0" w:lastRow="0" w:firstColumn="0" w:lastColumn="0" w:oddVBand="0" w:evenVBand="0" w:oddHBand="1" w:evenHBand="0" w:firstRowFirstColumn="0" w:firstRowLastColumn="0" w:lastRowFirstColumn="0" w:lastRowLastColumn="0"/>
+              <w:rPr>
+                <w:rFonts w:ascii="Bookman Old Style" w:hAnsi="Bookman Old Style"/>
+                <w:sz w:val="28"/>
+                <w:szCs w:val="28"/>
+              </w:rPr>
+            </w:pPr>
+            <w:r>
+              <w:rPr>
+                <w:rFonts w:ascii="Bookman Old Style" w:hAnsi="Bookman Old Style"/>
+                <w:sz w:val="28"/>
+                <w:szCs w:val="28"/>
+              </w:rPr>
+              <w:t>9 May</w:t>
+            </w:r>
+          </w:p>
+        </w:tc>
+        <w:tc>
+          <w:tcPr>
+            <w:tcW w:w="2143" w:type="dxa"/>
+          </w:tcPr>
+          <w:p>
+            <w:pPr>
+              <w:jc w:val="center"/>
+              <w:cnfStyle w:val="000000100000" w:firstRow="0" w:lastRow="0" w:firstColumn="0" w:lastColumn="0" w:oddVBand="0" w:evenVBand="0" w:oddHBand="1" w:evenHBand="0" w:firstRowFirstColumn="0" w:firstRowLastColumn="0" w:lastRowFirstColumn="0" w:lastRowLastColumn="0"/>
+              <w:rPr>
+                <w:rFonts w:ascii="Bookman Old Style" w:hAnsi="Bookman Old Style"/>
+                <w:sz w:val="28"/>
+                <w:szCs w:val="28"/>
+              </w:rPr>
+            </w:pPr>
+            <w:r>
+              <w:rPr>
+                <w:rFonts w:ascii="Bookman Old Style" w:hAnsi="Bookman Old Style"/>
+                <w:sz w:val="28"/>
+                <w:szCs w:val="28"/>
+              </w:rPr>
+              <w:t>3 June</w:t>
+            </w:r>
+          </w:p>
+        </w:tc>
+      </w:tr>
+      <w:tr>
+        <w:trPr>
+          <w:trHeight w:val="701"/>
+        </w:trPr>
+        <w:tc>
+          <w:tcPr>
+            <w:cnfStyle w:val="001000000000" w:firstRow="0" w:lastRow="0" w:firstColumn="1" w:lastColumn="0" w:oddVBand="0" w:evenVBand="0" w:oddHBand="0" w:evenHBand="0" w:firstRowFirstColumn="0" w:firstRowLastColumn="0" w:lastRowFirstColumn="0" w:lastRowLastColumn="0"/>
+            <w:tcW w:w="2965" w:type="dxa"/>
+          </w:tcPr>
+          <w:p>
+            <w:pPr>
+              <w:jc w:val="center"/>
+              <w:rPr>
+                <w:rFonts w:ascii="Bookman Old Style" w:hAnsi="Bookman Old Style"/>
+                <w:b w:val="0"/>
+                <w:bCs w:val="0"/>
+                <w:sz w:val="28"/>
+                <w:szCs w:val="28"/>
+              </w:rPr>
+            </w:pPr>
+            <w:r>
+              <w:rPr>
+                <w:rFonts w:ascii="Bookman Old Style" w:hAnsi="Bookman Old Style"/>
+                <w:b w:val="0"/>
+                <w:bCs w:val="0"/>
+                <w:sz w:val="28"/>
+                <w:szCs w:val="28"/>
+              </w:rPr>
+              <w:t>Implementation</w:t>
+            </w:r>
+          </w:p>
+        </w:tc>
+        <w:tc>
+          <w:tcPr>
+            <w:tcW w:w="2160" w:type="dxa"/>
+          </w:tcPr>
+          <w:p>
+            <w:pPr>
+              <w:jc w:val="center"/>
+              <w:cnfStyle w:val="000000000000" w:firstRow="0" w:lastRow="0" w:firstColumn="0" w:lastColumn="0" w:oddVBand="0" w:evenVBand="0" w:oddHBand="0" w:evenHBand="0" w:firstRowFirstColumn="0" w:firstRowLastColumn="0" w:lastRowFirstColumn="0" w:lastRowLastColumn="0"/>
+              <w:rPr>
+                <w:rFonts w:ascii="Bookman Old Style" w:hAnsi="Bookman Old Style"/>
+                <w:sz w:val="28"/>
+                <w:szCs w:val="28"/>
+              </w:rPr>
+            </w:pPr>
+            <w:r>
+              <w:rPr>
+                <w:rFonts w:ascii="Bookman Old Style" w:hAnsi="Bookman Old Style"/>
+                <w:sz w:val="28"/>
+                <w:szCs w:val="28"/>
+              </w:rPr>
+              <w:t>4 June</w:t>
+            </w:r>
+          </w:p>
+        </w:tc>
+        <w:tc>
+          <w:tcPr>
+            <w:tcW w:w="2143" w:type="dxa"/>
+          </w:tcPr>
+          <w:p>
+            <w:pPr>
+              <w:jc w:val="center"/>
+              <w:cnfStyle w:val="000000000000" w:firstRow="0" w:lastRow="0" w:firstColumn="0" w:lastColumn="0" w:oddVBand="0" w:evenVBand="0" w:oddHBand="0" w:evenHBand="0" w:firstRowFirstColumn="0" w:firstRowLastColumn="0" w:lastRowFirstColumn="0" w:lastRowLastColumn="0"/>
+              <w:rPr>
+                <w:rFonts w:ascii="Bookman Old Style" w:hAnsi="Bookman Old Style"/>
+                <w:sz w:val="28"/>
+                <w:szCs w:val="28"/>
+              </w:rPr>
+            </w:pPr>
+            <w:r>
+              <w:rPr>
+                <w:rFonts w:ascii="Bookman Old Style" w:hAnsi="Bookman Old Style"/>
+                <w:sz w:val="28"/>
+                <w:szCs w:val="28"/>
+              </w:rPr>
+              <w:t>24 June</w:t>
+            </w:r>
+          </w:p>
+        </w:tc>
+      </w:tr>
+      <w:tr>
+        <w:trPr>
+          <w:cnfStyle w:val="000000100000" w:firstRow="0" w:lastRow="0" w:firstColumn="0" w:lastColumn="0" w:oddVBand="0" w:evenVBand="0" w:oddHBand="1" w:evenHBand="0" w:firstRowFirstColumn="0" w:firstRowLastColumn="0" w:lastRowFirstColumn="0" w:lastRowLastColumn="0"/>
+          <w:trHeight w:val="669"/>
+        </w:trPr>
+        <w:tc>
+          <w:tcPr>
+            <w:cnfStyle w:val="001000000000" w:firstRow="0" w:lastRow="0" w:firstColumn="1" w:lastColumn="0" w:oddVBand="0" w:evenVBand="0" w:oddHBand="0" w:evenHBand="0" w:firstRowFirstColumn="0" w:firstRowLastColumn="0" w:lastRowFirstColumn="0" w:lastRowLastColumn="0"/>
+            <w:tcW w:w="2965" w:type="dxa"/>
+          </w:tcPr>
+          <w:p>
+            <w:pPr>
+              <w:jc w:val="center"/>
+              <w:rPr>
+                <w:rFonts w:ascii="Bookman Old Style" w:hAnsi="Bookman Old Style"/>
+                <w:b w:val="0"/>
+                <w:bCs w:val="0"/>
+                <w:sz w:val="28"/>
+                <w:szCs w:val="28"/>
+              </w:rPr>
+            </w:pPr>
+            <w:r>
+              <w:rPr>
+                <w:rFonts w:ascii="Bookman Old Style" w:hAnsi="Bookman Old Style"/>
+                <w:b w:val="0"/>
+                <w:bCs w:val="0"/>
+                <w:sz w:val="28"/>
+                <w:szCs w:val="28"/>
+              </w:rPr>
+              <w:t>Testing</w:t>
+            </w:r>
+          </w:p>
+        </w:tc>
+        <w:tc>
+          <w:tcPr>
+            <w:tcW w:w="2160" w:type="dxa"/>
+          </w:tcPr>
+          <w:p>
+            <w:pPr>
+              <w:jc w:val="center"/>
+              <w:cnfStyle w:val="000000100000" w:firstRow="0" w:lastRow="0" w:firstColumn="0" w:lastColumn="0" w:oddVBand="0" w:evenVBand="0" w:oddHBand="1" w:evenHBand="0" w:firstRowFirstColumn="0" w:firstRowLastColumn="0" w:lastRowFirstColumn="0" w:lastRowLastColumn="0"/>
+              <w:rPr>
+                <w:rFonts w:ascii="Bookman Old Style" w:hAnsi="Bookman Old Style"/>
+                <w:sz w:val="28"/>
+                <w:szCs w:val="28"/>
+              </w:rPr>
+            </w:pPr>
+            <w:r>
+              <w:rPr>
+                <w:rFonts w:ascii="Bookman Old Style" w:hAnsi="Bookman Old Style"/>
+                <w:sz w:val="28"/>
+                <w:szCs w:val="28"/>
+              </w:rPr>
+              <w:t>25 July</w:t>
+            </w:r>
+          </w:p>
+        </w:tc>
+        <w:tc>
+          <w:tcPr>
+            <w:tcW w:w="2143" w:type="dxa"/>
+          </w:tcPr>
+          <w:p>
+            <w:pPr>
+              <w:jc w:val="center"/>
+              <w:cnfStyle w:val="000000100000" w:firstRow="0" w:lastRow="0" w:firstColumn="0" w:lastColumn="0" w:oddVBand="0" w:evenVBand="0" w:oddHBand="1" w:evenHBand="0" w:firstRowFirstColumn="0" w:firstRowLastColumn="0" w:lastRowFirstColumn="0" w:lastRowLastColumn="0"/>
+              <w:rPr>
+                <w:rFonts w:ascii="Bookman Old Style" w:hAnsi="Bookman Old Style"/>
+                <w:sz w:val="28"/>
+                <w:szCs w:val="28"/>
+              </w:rPr>
+            </w:pPr>
+            <w:r>
+              <w:rPr>
+                <w:rFonts w:ascii="Bookman Old Style" w:hAnsi="Bookman Old Style"/>
+                <w:sz w:val="28"/>
+                <w:szCs w:val="28"/>
+              </w:rPr>
+              <w:t>1 July</w:t>
+            </w:r>
+          </w:p>
+        </w:tc>
+      </w:tr>
+      <w:tr>
+        <w:trPr>
+          <w:trHeight w:val="701"/>
+        </w:trPr>
+        <w:tc>
+          <w:tcPr>
+            <w:cnfStyle w:val="001000000000" w:firstRow="0" w:lastRow="0" w:firstColumn="1" w:lastColumn="0" w:oddVBand="0" w:evenVBand="0" w:oddHBand="0" w:evenHBand="0" w:firstRowFirstColumn="0" w:firstRowLastColumn="0" w:lastRowFirstColumn="0" w:lastRowLastColumn="0"/>
+            <w:tcW w:w="2965" w:type="dxa"/>
+          </w:tcPr>
+          <w:p>
+            <w:pPr>
+              <w:jc w:val="center"/>
+              <w:rPr>
+                <w:rFonts w:ascii="Bookman Old Style" w:hAnsi="Bookman Old Style"/>
+                <w:b w:val="0"/>
+                <w:bCs w:val="0"/>
+                <w:sz w:val="28"/>
+                <w:szCs w:val="28"/>
+              </w:rPr>
+            </w:pPr>
+            <w:r>
+              <w:rPr>
+                <w:rFonts w:ascii="Bookman Old Style" w:hAnsi="Bookman Old Style"/>
+                <w:b w:val="0"/>
+                <w:bCs w:val="0"/>
+                <w:sz w:val="28"/>
+                <w:szCs w:val="28"/>
+              </w:rPr>
+              <w:t>Final Document</w:t>
+            </w:r>
+          </w:p>
+        </w:tc>
+        <w:tc>
+          <w:tcPr>
+            <w:tcW w:w="2160" w:type="dxa"/>
+          </w:tcPr>
+          <w:p>
+            <w:pPr>
+              <w:jc w:val="center"/>
+              <w:cnfStyle w:val="000000000000" w:firstRow="0" w:lastRow="0" w:firstColumn="0" w:lastColumn="0" w:oddVBand="0" w:evenVBand="0" w:oddHBand="0" w:evenHBand="0" w:firstRowFirstColumn="0" w:firstRowLastColumn="0" w:lastRowFirstColumn="0" w:lastRowLastColumn="0"/>
+              <w:rPr>
+                <w:rFonts w:ascii="Bookman Old Style" w:hAnsi="Bookman Old Style"/>
+                <w:sz w:val="28"/>
+                <w:szCs w:val="28"/>
+              </w:rPr>
+            </w:pPr>
+            <w:r>
+              <w:rPr>
+                <w:rFonts w:ascii="Bookman Old Style" w:hAnsi="Bookman Old Style"/>
+                <w:sz w:val="28"/>
+                <w:szCs w:val="28"/>
+              </w:rPr>
+              <w:t>2 July</w:t>
+            </w:r>
+          </w:p>
+        </w:tc>
+        <w:tc>
+          <w:tcPr>
+            <w:tcW w:w="2143" w:type="dxa"/>
+          </w:tcPr>
+          <w:p>
+            <w:pPr>
+              <w:jc w:val="center"/>
+              <w:cnfStyle w:val="000000000000" w:firstRow="0" w:lastRow="0" w:firstColumn="0" w:lastColumn="0" w:oddVBand="0" w:evenVBand="0" w:oddHBand="0" w:evenHBand="0" w:firstRowFirstColumn="0" w:firstRowLastColumn="0" w:lastRowFirstColumn="0" w:lastRowLastColumn="0"/>
+              <w:rPr>
+                <w:rFonts w:ascii="Bookman Old Style" w:hAnsi="Bookman Old Style"/>
+                <w:sz w:val="28"/>
+                <w:szCs w:val="28"/>
+              </w:rPr>
+            </w:pPr>
+            <w:r>
+              <w:rPr>
+                <w:rFonts w:ascii="Bookman Old Style" w:hAnsi="Bookman Old Style"/>
+                <w:sz w:val="28"/>
+                <w:szCs w:val="28"/>
+              </w:rPr>
+              <w:t>12 July</w:t>
+            </w:r>
+          </w:p>
+        </w:tc>
+      </w:tr>
+    </w:tbl>
+    <w:p/>
+    <w:p/>
+    <w:p/>
+    <w:p/>
+    <w:p/>
+    <w:p/>
+    <w:p/>
+    <w:p/>
+    <w:p/>
+    <w:p/>
+    <w:p>
+      <w:pPr>
+        <w:rPr>
+          <w:rFonts w:ascii="Bookman Old Style" w:hAnsi="Bookman Old Style"/>
+          <w:sz w:val="40"/>
+          <w:szCs w:val="40"/>
+        </w:rPr>
+      </w:pPr>
+      <w:r>
+        <w:rPr>
+          <w:rFonts w:ascii="Bookman Old Style" w:hAnsi="Bookman Old Style"/>
+          <w:sz w:val="40"/>
+          <w:szCs w:val="40"/>
+        </w:rPr>
+        <w:t>Scheduling.</w:t>
+      </w:r>
+    </w:p>
+    <w:p>
+      <w:pPr>
+        <w:rPr>
+          <w:rFonts w:ascii="Bookman Old Style" w:hAnsi="Bookman Old Style"/>
+          <w:sz w:val="28"/>
+          <w:szCs w:val="28"/>
+        </w:rPr>
+      </w:pPr>
+      <w:r>
+        <w:rPr>
+          <w:rFonts w:ascii="Bookman Old Style" w:hAnsi="Bookman Old Style"/>
+          <w:sz w:val="28"/>
+          <w:szCs w:val="28"/>
+        </w:rPr>
+        <w:t>Time Estimation Table</w:t>
+      </w:r>
+    </w:p>
+    <w:p>
+      <w:pPr>
+        <w:jc w:val="both"/>
+        <w:rPr>
+          <w:rFonts w:ascii="Times New Roman" w:hAnsi="Times New Roman" w:cs="Times New Roman"/>
+          <w:sz w:val="24"/>
+          <w:szCs w:val="24"/>
+        </w:rPr>
+      </w:pPr>
+      <w:r>
+        <w:rPr>
+          <w:rFonts w:ascii="Times New Roman" w:hAnsi="Times New Roman" w:cs="Times New Roman"/>
+          <w:sz w:val="24"/>
+          <w:szCs w:val="24"/>
+        </w:rPr>
+        <w:t>Accurate time estimation is a skill essential for good project management. It is important to get time estimates right because Time estimates drive the setting of deadlines for delivery and planning of projects, and hence will impact on other people’s assessment of our reliability and competence as a project manager.</w:t>
+      </w:r>
+    </w:p>
+    <w:p>
+      <w:pPr>
+        <w:rPr>
+          <w:rFonts w:ascii="Bookman Old Style" w:hAnsi="Bookman Old Style"/>
+          <w:sz w:val="28"/>
+          <w:szCs w:val="28"/>
+        </w:rPr>
+      </w:pPr>
+    </w:p>
+    <w:p>
+      <w:pPr>
+        <w:keepNext/>
+      </w:pPr>
+      <w:r>
+        <w:rPr>
+          <w:rFonts w:ascii="Bookman Old Style" w:hAnsi="Bookman Old Style"/>
+          <w:noProof/>
+          <w:sz w:val="28"/>
+          <w:szCs w:val="28"/>
+        </w:rPr>
+        <w:drawing>
+          <wp:inline distT="0" distB="0" distL="0" distR="0" wp14:anchorId="67E77528" wp14:editId="69828D74">
+            <wp:extent cx="5943600" cy="4085590"/>
+            <wp:effectExtent l="0" t="0" r="0" b="0"/>
+            <wp:docPr id="4" name="Picture 4"/>
+            <wp:cNvGraphicFramePr>
+              <a:graphicFrameLocks xmlns:a="http://schemas.openxmlformats.org/drawingml/2006/main" noChangeAspect="1"/>
+            </wp:cNvGraphicFramePr>
+            <a:graphic xmlns:a="http://schemas.openxmlformats.org/drawingml/2006/main">
+              <a:graphicData uri="http://schemas.openxmlformats.org/drawingml/2006/picture">
+                <pic:pic xmlns:pic="http://schemas.openxmlformats.org/drawingml/2006/picture">
+                  <pic:nvPicPr>
+                    <pic:cNvPr id="4" name="table.PNG"/>
+                    <pic:cNvPicPr/>
+                  </pic:nvPicPr>
+                  <pic:blipFill>
+                    <a:blip r:embed="rId15">
+                      <a:extLst>
+                        <a:ext uri="{28A0092B-C50C-407E-A947-70E740481C1C}">
+                          <a14:useLocalDpi xmlns:a14="http://schemas.microsoft.com/office/drawing/2010/main" val="0"/>
+                        </a:ext>
+                      </a:extLst>
+                    </a:blip>
+                    <a:stretch>
+                      <a:fillRect/>
+                    </a:stretch>
+                  </pic:blipFill>
+                  <pic:spPr>
+                    <a:xfrm>
+                      <a:off x="0" y="0"/>
+                      <a:ext cx="5943600" cy="4085590"/>
+                    </a:xfrm>
+                    <a:prstGeom prst="rect">
+                      <a:avLst/>
+                    </a:prstGeom>
+                  </pic:spPr>
+                </pic:pic>
+              </a:graphicData>
+            </a:graphic>
+          </wp:inline>
+        </w:drawing>
+      </w:r>
+    </w:p>
+    <w:p>
+      <w:pPr>
+        <w:pStyle w:val="Caption"/>
+      </w:pPr>
+      <w:bookmarkStart w:id="10" w:name="_Toc5364693"/>
+      <w:r>
+        <w:t xml:space="preserve">Figure </w:t>
+      </w:r>
+      <w:fldSimple w:instr=" SEQ Figure \* ARABIC ">
+        <w:r>
+          <w:rPr>
+            <w:noProof/>
+          </w:rPr>
+          <w:t>6</w:t>
+        </w:r>
+      </w:fldSimple>
+      <w:r>
+        <w:t>:Time Estimation table</w:t>
+      </w:r>
+      <w:bookmarkEnd w:id="10"/>
+    </w:p>
+    <w:p>
+      <w:pPr>
+        <w:rPr>
+          <w:rFonts w:ascii="Bookman Old Style" w:hAnsi="Bookman Old Style"/>
+          <w:sz w:val="28"/>
+          <w:szCs w:val="28"/>
+        </w:rPr>
+      </w:pPr>
+    </w:p>
+    <w:p>
+      <w:pPr>
+        <w:rPr>
+          <w:rFonts w:ascii="Bookman Old Style" w:hAnsi="Bookman Old Style"/>
+          <w:sz w:val="28"/>
+          <w:szCs w:val="28"/>
+        </w:rPr>
+      </w:pPr>
+    </w:p>
+    <w:p>
+      <w:pPr>
+        <w:rPr>
+          <w:rFonts w:ascii="Bookman Old Style" w:hAnsi="Bookman Old Style"/>
+          <w:sz w:val="28"/>
+          <w:szCs w:val="28"/>
+        </w:rPr>
+      </w:pPr>
+    </w:p>
+    <w:p>
+      <w:pPr>
+        <w:rPr>
+          <w:rFonts w:ascii="Bookman Old Style" w:hAnsi="Bookman Old Style"/>
+          <w:sz w:val="28"/>
+          <w:szCs w:val="28"/>
+        </w:rPr>
+      </w:pPr>
+    </w:p>
+    <w:p>
+      <w:pPr>
+        <w:rPr>
+          <w:rFonts w:ascii="Bookman Old Style" w:hAnsi="Bookman Old Style"/>
+          <w:sz w:val="28"/>
+          <w:szCs w:val="28"/>
+        </w:rPr>
+      </w:pPr>
+    </w:p>
+    <w:p>
+      <w:pPr>
+        <w:rPr>
+          <w:rFonts w:ascii="Bookman Old Style" w:hAnsi="Bookman Old Style"/>
+          <w:sz w:val="28"/>
+          <w:szCs w:val="28"/>
+        </w:rPr>
+      </w:pPr>
+      <w:r>
+        <w:rPr>
+          <w:rFonts w:ascii="Bookman Old Style" w:hAnsi="Bookman Old Style"/>
+          <w:sz w:val="28"/>
+          <w:szCs w:val="28"/>
+        </w:rPr>
+        <w:t>Gantt</w:t>
+      </w:r>
+      <w:r>
+        <w:rPr>
+          <w:rFonts w:ascii="Bookman Old Style" w:hAnsi="Bookman Old Style"/>
+          <w:sz w:val="28"/>
+          <w:szCs w:val="28"/>
+        </w:rPr>
+        <w:t xml:space="preserve"> Chart</w:t>
+      </w:r>
+      <w:r>
+        <w:rPr>
+          <w:rFonts w:ascii="Bookman Old Style" w:hAnsi="Bookman Old Style"/>
+          <w:sz w:val="28"/>
+          <w:szCs w:val="28"/>
+        </w:rPr>
+        <w:t>.</w:t>
+      </w:r>
+    </w:p>
+    <w:p>
+      <w:pPr>
+        <w:keepNext/>
+      </w:pPr>
+      <w:r>
+        <w:rPr>
+          <w:rFonts w:ascii="Bookman Old Style" w:hAnsi="Bookman Old Style"/>
+          <w:noProof/>
+          <w:sz w:val="28"/>
+          <w:szCs w:val="28"/>
+        </w:rPr>
+        <w:drawing>
+          <wp:inline distT="0" distB="0" distL="0" distR="0" wp14:anchorId="640118F0" wp14:editId="6A3D4455">
+            <wp:extent cx="5943114" cy="3721211"/>
+            <wp:effectExtent l="0" t="0" r="635" b="0"/>
+            <wp:docPr id="14" name="Picture 14"/>
+            <wp:cNvGraphicFramePr>
+              <a:graphicFrameLocks xmlns:a="http://schemas.openxmlformats.org/drawingml/2006/main" noChangeAspect="1"/>
+            </wp:cNvGraphicFramePr>
+            <a:graphic xmlns:a="http://schemas.openxmlformats.org/drawingml/2006/main">
+              <a:graphicData uri="http://schemas.openxmlformats.org/drawingml/2006/picture">
+                <pic:pic xmlns:pic="http://schemas.openxmlformats.org/drawingml/2006/picture">
+                  <pic:nvPicPr>
+                    <pic:cNvPr id="14" name="chart.PNG"/>
+                    <pic:cNvPicPr/>
+                  </pic:nvPicPr>
+                  <pic:blipFill>
+                    <a:blip r:embed="rId16">
+                      <a:extLst>
+                        <a:ext uri="{28A0092B-C50C-407E-A947-70E740481C1C}">
+                          <a14:useLocalDpi xmlns:a14="http://schemas.microsoft.com/office/drawing/2010/main" val="0"/>
+                        </a:ext>
+                      </a:extLst>
+                    </a:blip>
+                    <a:stretch>
+                      <a:fillRect/>
+                    </a:stretch>
+                  </pic:blipFill>
+                  <pic:spPr>
+                    <a:xfrm>
+                      <a:off x="0" y="0"/>
+                      <a:ext cx="5955308" cy="3728846"/>
+                    </a:xfrm>
+                    <a:prstGeom prst="rect">
+                      <a:avLst/>
+                    </a:prstGeom>
+                  </pic:spPr>
+                </pic:pic>
+              </a:graphicData>
+            </a:graphic>
+          </wp:inline>
+        </w:drawing>
+      </w:r>
+    </w:p>
+    <w:p>
+      <w:pPr>
+        <w:pStyle w:val="Caption"/>
+        <w:rPr>
+          <w:rFonts w:ascii="Bookman Old Style" w:hAnsi="Bookman Old Style"/>
+          <w:sz w:val="28"/>
+          <w:szCs w:val="28"/>
+        </w:rPr>
+      </w:pPr>
+      <w:bookmarkStart w:id="11" w:name="_Toc5364694"/>
+      <w:r>
+        <w:t xml:space="preserve">Figure </w:t>
+      </w:r>
+      <w:fldSimple w:instr=" SEQ Figure \* ARABIC ">
+        <w:r>
+          <w:rPr>
+            <w:noProof/>
+          </w:rPr>
+          <w:t>7</w:t>
+        </w:r>
+      </w:fldSimple>
+      <w:r>
+        <w:t xml:space="preserve">: </w:t>
+      </w:r>
+      <w:proofErr w:type="spellStart"/>
+      <w:r>
+        <w:t>Gnatt</w:t>
+      </w:r>
+      <w:proofErr w:type="spellEnd"/>
+      <w:r>
+        <w:t xml:space="preserve"> Chart</w:t>
+      </w:r>
+      <w:bookmarkEnd w:id="11"/>
+    </w:p>
+    <w:p>
+      <w:pPr>
+        <w:rPr>
+          <w:rFonts w:ascii="Bookman Old Style" w:hAnsi="Bookman Old Style"/>
+          <w:sz w:val="28"/>
+          <w:szCs w:val="28"/>
+        </w:rPr>
+      </w:pPr>
+    </w:p>
+    <w:p>
+      <w:pPr>
+        <w:rPr>
+          <w:rFonts w:ascii="Bookman Old Style" w:hAnsi="Bookman Old Style"/>
+          <w:sz w:val="28"/>
+          <w:szCs w:val="28"/>
+        </w:rPr>
+      </w:pPr>
+    </w:p>
+    <w:p>
+      <w:pPr>
+        <w:rPr>
+          <w:rFonts w:ascii="Bookman Old Style" w:hAnsi="Bookman Old Style"/>
+          <w:sz w:val="28"/>
+          <w:szCs w:val="28"/>
+        </w:rPr>
+      </w:pPr>
+    </w:p>
+    <w:p>
+      <w:pPr>
+        <w:rPr>
+          <w:rFonts w:ascii="Bookman Old Style" w:hAnsi="Bookman Old Style"/>
+          <w:sz w:val="28"/>
+          <w:szCs w:val="28"/>
+        </w:rPr>
+      </w:pPr>
+    </w:p>
+    <w:p>
+      <w:pPr>
+        <w:rPr>
+          <w:rFonts w:ascii="Bookman Old Style" w:hAnsi="Bookman Old Style"/>
+          <w:sz w:val="28"/>
+          <w:szCs w:val="28"/>
+        </w:rPr>
+      </w:pPr>
+    </w:p>
+    <w:p>
+      <w:pPr>
+        <w:rPr>
+          <w:rFonts w:ascii="Bookman Old Style" w:hAnsi="Bookman Old Style"/>
+          <w:sz w:val="28"/>
+          <w:szCs w:val="28"/>
+        </w:rPr>
+      </w:pPr>
+    </w:p>
+    <w:p>
+      <w:pPr>
+        <w:rPr>
+          <w:rFonts w:ascii="Bookman Old Style" w:hAnsi="Bookman Old Style"/>
+          <w:sz w:val="28"/>
+          <w:szCs w:val="28"/>
+        </w:rPr>
+      </w:pPr>
+    </w:p>
+    <w:p>
+      <w:pPr>
+        <w:rPr>
+          <w:rFonts w:ascii="Bookman Old Style" w:hAnsi="Bookman Old Style"/>
+          <w:sz w:val="28"/>
+          <w:szCs w:val="28"/>
+        </w:rPr>
+      </w:pPr>
+    </w:p>
+    <w:p>
+      <w:pPr>
+        <w:rPr>
+          <w:rFonts w:ascii="Bookman Old Style" w:hAnsi="Bookman Old Style"/>
+          <w:sz w:val="28"/>
+          <w:szCs w:val="28"/>
+        </w:rPr>
+      </w:pPr>
+    </w:p>
+    <w:p>
+      <w:pPr>
+        <w:rPr>
+          <w:rFonts w:ascii="Bookman Old Style" w:hAnsi="Bookman Old Style"/>
+          <w:sz w:val="28"/>
+          <w:szCs w:val="28"/>
+        </w:rPr>
+      </w:pPr>
+    </w:p>
+    <w:p>
+      <w:pPr>
+        <w:rPr>
+          <w:rFonts w:ascii="Bookman Old Style" w:hAnsi="Bookman Old Style"/>
+          <w:sz w:val="28"/>
+          <w:szCs w:val="28"/>
+        </w:rPr>
+      </w:pPr>
+    </w:p>
+    <w:p>
+      <w:pPr>
+        <w:rPr>
+          <w:rFonts w:ascii="Bookman Old Style" w:hAnsi="Bookman Old Style"/>
+          <w:sz w:val="28"/>
+          <w:szCs w:val="28"/>
+        </w:rPr>
+      </w:pPr>
+    </w:p>
+    <w:p>
+      <w:pPr>
+        <w:rPr>
+          <w:rFonts w:ascii="Bookman Old Style" w:hAnsi="Bookman Old Style"/>
+          <w:sz w:val="28"/>
+          <w:szCs w:val="28"/>
+        </w:rPr>
+      </w:pPr>
+    </w:p>
+    <w:p>
+      <w:pPr>
+        <w:rPr>
+          <w:rFonts w:ascii="Bookman Old Style" w:hAnsi="Bookman Old Style"/>
+          <w:sz w:val="28"/>
+          <w:szCs w:val="28"/>
+        </w:rPr>
+      </w:pPr>
+    </w:p>
+    <w:p>
+      <w:pPr>
+        <w:rPr>
+          <w:rFonts w:ascii="Bookman Old Style" w:hAnsi="Bookman Old Style"/>
+          <w:sz w:val="28"/>
+          <w:szCs w:val="28"/>
+        </w:rPr>
+      </w:pPr>
+    </w:p>
+    <w:p>
+      <w:pPr>
+        <w:pStyle w:val="Heading1"/>
+        <w:rPr>
+          <w:rFonts w:ascii="Bookman Old Style" w:hAnsi="Bookman Old Style"/>
+          <w:sz w:val="40"/>
+          <w:szCs w:val="40"/>
+        </w:rPr>
+      </w:pPr>
+      <w:bookmarkStart w:id="12" w:name="_Toc5363889"/>
+      <w:r>
+        <w:rPr>
+          <w:rFonts w:ascii="Bookman Old Style" w:hAnsi="Bookman Old Style"/>
+          <w:sz w:val="40"/>
+          <w:szCs w:val="40"/>
+        </w:rPr>
+        <w:t>Chapter 5: Risk Management.</w:t>
+      </w:r>
+      <w:bookmarkEnd w:id="12"/>
+    </w:p>
+    <w:p>
+      <w:pPr>
+        <w:jc w:val="both"/>
+        <w:rPr>
+          <w:rFonts w:ascii="Bookman Old Style" w:hAnsi="Bookman Old Style" w:cs="Times New Roman"/>
+          <w:sz w:val="28"/>
+          <w:szCs w:val="28"/>
+        </w:rPr>
+      </w:pPr>
+      <w:r>
+        <w:rPr>
+          <w:rFonts w:ascii="Bookman Old Style" w:hAnsi="Bookman Old Style"/>
+          <w:sz w:val="28"/>
+          <w:szCs w:val="28"/>
+        </w:rPr>
+        <w:t>Risk management means analyzing and identifying the risk factor of a project. All the applications are not perfect and my application also has some of defects.</w:t>
+      </w:r>
+      <w:r>
+        <w:rPr>
+          <w:rFonts w:ascii="Times New Roman" w:hAnsi="Times New Roman" w:cs="Times New Roman"/>
+          <w:sz w:val="24"/>
+          <w:szCs w:val="24"/>
+        </w:rPr>
+        <w:t xml:space="preserve"> </w:t>
+      </w:r>
+      <w:r>
+        <w:rPr>
+          <w:rFonts w:ascii="Bookman Old Style" w:hAnsi="Bookman Old Style" w:cs="Times New Roman"/>
+          <w:sz w:val="28"/>
+          <w:szCs w:val="28"/>
+        </w:rPr>
+        <w:t>But there are some hazards that may be of some danger in the near future if not taken seriously. So, these hazards have to be solved in the starting time for the better implementation in future.</w:t>
+      </w:r>
+      <w:r>
+        <w:rPr>
+          <w:rFonts w:ascii="Bookman Old Style" w:hAnsi="Bookman Old Style" w:cs="Times New Roman"/>
+          <w:sz w:val="28"/>
+          <w:szCs w:val="28"/>
+        </w:rPr>
+        <w:t xml:space="preserve"> Some of the possible risk are:</w:t>
+      </w:r>
+    </w:p>
+    <w:p>
+      <w:pPr>
+        <w:rPr>
+          <w:rFonts w:ascii="Bookman Old Style" w:hAnsi="Bookman Old Style"/>
+          <w:b/>
+          <w:bCs/>
+          <w:sz w:val="28"/>
+          <w:szCs w:val="28"/>
+        </w:rPr>
+      </w:pPr>
+      <w:r>
+        <w:rPr>
+          <w:rFonts w:ascii="Bookman Old Style" w:hAnsi="Bookman Old Style"/>
+          <w:sz w:val="28"/>
+          <w:szCs w:val="28"/>
+        </w:rPr>
+        <w:t>Hard disk crash</w:t>
+      </w:r>
+    </w:p>
+    <w:p>
+      <w:pPr>
+        <w:rPr>
+          <w:rFonts w:ascii="Bookman Old Style" w:hAnsi="Bookman Old Style"/>
+          <w:sz w:val="28"/>
+          <w:szCs w:val="28"/>
+        </w:rPr>
+      </w:pPr>
+      <w:r>
+        <w:rPr>
+          <w:rFonts w:ascii="Bookman Old Style" w:hAnsi="Bookman Old Style"/>
+          <w:sz w:val="28"/>
+          <w:szCs w:val="28"/>
+        </w:rPr>
+        <w:t xml:space="preserve">Bad design </w:t>
+      </w:r>
+    </w:p>
+    <w:p>
+      <w:pPr>
+        <w:rPr>
+          <w:rFonts w:ascii="Bookman Old Style" w:hAnsi="Bookman Old Style"/>
+          <w:sz w:val="28"/>
+          <w:szCs w:val="28"/>
+        </w:rPr>
+      </w:pPr>
+      <w:r>
+        <w:rPr>
+          <w:rFonts w:ascii="Bookman Old Style" w:hAnsi="Bookman Old Style"/>
+          <w:sz w:val="28"/>
+          <w:szCs w:val="28"/>
+        </w:rPr>
+        <w:t>Wrong budget estimation</w:t>
+      </w:r>
+    </w:p>
+    <w:p>
+      <w:pPr>
+        <w:rPr>
+          <w:rFonts w:ascii="Times New Roman" w:hAnsi="Times New Roman" w:cs="Times New Roman"/>
+          <w:sz w:val="24"/>
+          <w:szCs w:val="24"/>
+        </w:rPr>
+      </w:pPr>
+      <w:r>
+        <w:rPr>
+          <w:rFonts w:ascii="Bookman Old Style" w:hAnsi="Bookman Old Style"/>
+          <w:sz w:val="28"/>
+          <w:szCs w:val="28"/>
+        </w:rPr>
+        <w:t>System Failure</w:t>
+      </w:r>
+      <w:proofErr w:type="gramStart"/>
+      <w:r>
+        <w:rPr>
+          <w:rFonts w:ascii="Times New Roman" w:hAnsi="Times New Roman" w:cs="Times New Roman"/>
+          <w:sz w:val="24"/>
+          <w:szCs w:val="24"/>
+        </w:rPr>
+        <w:t xml:space="preserve">   [</w:t>
+      </w:r>
+      <w:proofErr w:type="gramEnd"/>
+      <w:r>
+        <w:rPr>
+          <w:rFonts w:ascii="Times New Roman" w:hAnsi="Times New Roman" w:cs="Times New Roman"/>
+          <w:i/>
+          <w:sz w:val="24"/>
+          <w:szCs w:val="24"/>
+        </w:rPr>
+        <w:t>Impact = Likelihood * Consequence</w:t>
+      </w:r>
+      <w:r>
+        <w:rPr>
+          <w:rFonts w:ascii="Times New Roman" w:hAnsi="Times New Roman" w:cs="Times New Roman"/>
+          <w:sz w:val="24"/>
+          <w:szCs w:val="24"/>
+        </w:rPr>
+        <w:t xml:space="preserve">] </w:t>
+      </w:r>
+      <w:r>
+        <w:rPr>
+          <w:rFonts w:ascii="Times New Roman" w:hAnsi="Times New Roman" w:cs="Times New Roman"/>
+          <w:sz w:val="24"/>
+          <w:szCs w:val="24"/>
+        </w:rPr>
+        <w:t xml:space="preserve"> </w:t>
+      </w:r>
+    </w:p>
+    <w:p>
+      <w:pPr>
+        <w:keepNext/>
+      </w:pPr>
+      <w:r>
+        <w:rPr>
+          <w:rFonts w:ascii="Times New Roman" w:hAnsi="Times New Roman" w:cs="Times New Roman"/>
+          <w:noProof/>
+          <w:sz w:val="24"/>
+          <w:szCs w:val="24"/>
+        </w:rPr>
+        <w:drawing>
+          <wp:inline distT="0" distB="0" distL="0" distR="0" wp14:anchorId="5F27BB13" wp14:editId="191D024B">
+            <wp:extent cx="5943600" cy="803910"/>
+            <wp:effectExtent l="0" t="0" r="0" b="0"/>
+            <wp:docPr id="5" name="Picture 5"/>
+            <wp:cNvGraphicFramePr>
+              <a:graphicFrameLocks xmlns:a="http://schemas.openxmlformats.org/drawingml/2006/main" noChangeAspect="1"/>
+            </wp:cNvGraphicFramePr>
+            <a:graphic xmlns:a="http://schemas.openxmlformats.org/drawingml/2006/main">
+              <a:graphicData uri="http://schemas.openxmlformats.org/drawingml/2006/picture">
+                <pic:pic xmlns:pic="http://schemas.openxmlformats.org/drawingml/2006/picture">
+                  <pic:nvPicPr>
+                    <pic:cNvPr id="5" name="risk.PNG"/>
+                    <pic:cNvPicPr/>
+                  </pic:nvPicPr>
+                  <pic:blipFill>
+                    <a:blip r:embed="rId17">
+                      <a:extLst>
+                        <a:ext uri="{28A0092B-C50C-407E-A947-70E740481C1C}">
+                          <a14:useLocalDpi xmlns:a14="http://schemas.microsoft.com/office/drawing/2010/main" val="0"/>
+                        </a:ext>
+                      </a:extLst>
+                    </a:blip>
+                    <a:stretch>
+                      <a:fillRect/>
+                    </a:stretch>
+                  </pic:blipFill>
+                  <pic:spPr>
+                    <a:xfrm>
+                      <a:off x="0" y="0"/>
+                      <a:ext cx="5943600" cy="803910"/>
+                    </a:xfrm>
+                    <a:prstGeom prst="rect">
+                      <a:avLst/>
+                    </a:prstGeom>
+                  </pic:spPr>
+                </pic:pic>
+              </a:graphicData>
+            </a:graphic>
+          </wp:inline>
+        </w:drawing>
+      </w:r>
+    </w:p>
+    <w:p>
+      <w:pPr>
+        <w:pStyle w:val="Caption"/>
+      </w:pPr>
+      <w:bookmarkStart w:id="13" w:name="_Toc5364695"/>
+      <w:r>
+        <w:t xml:space="preserve">Figure </w:t>
+      </w:r>
+      <w:fldSimple w:instr=" SEQ Figure \* ARABIC ">
+        <w:r>
+          <w:rPr>
+            <w:noProof/>
+          </w:rPr>
+          <w:t>8</w:t>
+        </w:r>
+      </w:fldSimple>
+      <w:r>
+        <w:t>: Risk Likelihood</w:t>
+      </w:r>
+      <w:bookmarkEnd w:id="13"/>
+    </w:p>
+    <w:p>
+      <w:pPr>
+        <w:keepNext/>
+      </w:pPr>
+      <w:r>
+        <w:rPr>
+          <w:noProof/>
+        </w:rPr>
+        <w:drawing>
+          <wp:inline distT="0" distB="0" distL="0" distR="0" wp14:anchorId="080F9330" wp14:editId="14ECC579">
+            <wp:extent cx="5943600" cy="1124585"/>
+            <wp:effectExtent l="0" t="0" r="0" b="0"/>
+            <wp:docPr id="9" name="Picture 9"/>
+            <wp:cNvGraphicFramePr>
+              <a:graphicFrameLocks xmlns:a="http://schemas.openxmlformats.org/drawingml/2006/main" noChangeAspect="1"/>
+            </wp:cNvGraphicFramePr>
+            <a:graphic xmlns:a="http://schemas.openxmlformats.org/drawingml/2006/main">
+              <a:graphicData uri="http://schemas.openxmlformats.org/drawingml/2006/picture">
+                <pic:pic xmlns:pic="http://schemas.openxmlformats.org/drawingml/2006/picture">
+                  <pic:nvPicPr>
+                    <pic:cNvPr id="9" name="consequence.PNG"/>
+                    <pic:cNvPicPr/>
+                  </pic:nvPicPr>
+                  <pic:blipFill>
+                    <a:blip r:embed="rId18">
+                      <a:extLst>
+                        <a:ext uri="{28A0092B-C50C-407E-A947-70E740481C1C}">
+                          <a14:useLocalDpi xmlns:a14="http://schemas.microsoft.com/office/drawing/2010/main" val="0"/>
+                        </a:ext>
+                      </a:extLst>
+                    </a:blip>
+                    <a:stretch>
+                      <a:fillRect/>
+                    </a:stretch>
+                  </pic:blipFill>
+                  <pic:spPr>
+                    <a:xfrm>
+                      <a:off x="0" y="0"/>
+                      <a:ext cx="5943600" cy="1124585"/>
+                    </a:xfrm>
+                    <a:prstGeom prst="rect">
+                      <a:avLst/>
+                    </a:prstGeom>
+                  </pic:spPr>
+                </pic:pic>
+              </a:graphicData>
+            </a:graphic>
+          </wp:inline>
+        </w:drawing>
+      </w:r>
+    </w:p>
+    <w:p>
+      <w:pPr>
+        <w:pStyle w:val="Caption"/>
+      </w:pPr>
+      <w:bookmarkStart w:id="14" w:name="_Toc5364696"/>
+      <w:r>
+        <w:t xml:space="preserve">Figure </w:t>
+      </w:r>
+      <w:fldSimple w:instr=" SEQ Figure \* ARABIC ">
+        <w:r>
+          <w:rPr>
+            <w:noProof/>
+          </w:rPr>
+          <w:t>9</w:t>
+        </w:r>
+      </w:fldSimple>
+      <w:r>
+        <w:t>:Risk Consequences</w:t>
+      </w:r>
+      <w:bookmarkEnd w:id="14"/>
+    </w:p>
+    <w:p>
+      <w:pPr>
+        <w:keepNext/>
+      </w:pPr>
+      <w:r>
+        <w:rPr>
+          <w:noProof/>
+        </w:rPr>
+        <w:lastRenderedPageBreak/>
+        <w:drawing>
+          <wp:inline distT="0" distB="0" distL="0" distR="0" wp14:anchorId="3F23EBA1" wp14:editId="726BBED8">
+            <wp:extent cx="5943600" cy="1943100"/>
+            <wp:effectExtent l="0" t="0" r="0" b="0"/>
+            <wp:docPr id="10" name="Picture 10"/>
+            <wp:cNvGraphicFramePr>
+              <a:graphicFrameLocks xmlns:a="http://schemas.openxmlformats.org/drawingml/2006/main" noChangeAspect="1"/>
+            </wp:cNvGraphicFramePr>
+            <a:graphic xmlns:a="http://schemas.openxmlformats.org/drawingml/2006/main">
+              <a:graphicData uri="http://schemas.openxmlformats.org/drawingml/2006/picture">
+                <pic:pic xmlns:pic="http://schemas.openxmlformats.org/drawingml/2006/picture">
+                  <pic:nvPicPr>
+                    <pic:cNvPr id="10" name="risk consequences.PNG"/>
+                    <pic:cNvPicPr/>
+                  </pic:nvPicPr>
+                  <pic:blipFill>
+                    <a:blip r:embed="rId19">
+                      <a:extLst>
+                        <a:ext uri="{28A0092B-C50C-407E-A947-70E740481C1C}">
+                          <a14:useLocalDpi xmlns:a14="http://schemas.microsoft.com/office/drawing/2010/main" val="0"/>
+                        </a:ext>
+                      </a:extLst>
+                    </a:blip>
+                    <a:stretch>
+                      <a:fillRect/>
+                    </a:stretch>
+                  </pic:blipFill>
+                  <pic:spPr>
+                    <a:xfrm>
+                      <a:off x="0" y="0"/>
+                      <a:ext cx="5943600" cy="1943100"/>
+                    </a:xfrm>
+                    <a:prstGeom prst="rect">
+                      <a:avLst/>
+                    </a:prstGeom>
+                  </pic:spPr>
+                </pic:pic>
+              </a:graphicData>
+            </a:graphic>
+          </wp:inline>
+        </w:drawing>
+      </w:r>
+    </w:p>
+    <w:p>
+      <w:pPr>
+        <w:pStyle w:val="Caption"/>
+      </w:pPr>
+      <w:bookmarkStart w:id="15" w:name="_Toc5364697"/>
+      <w:r>
+        <w:t xml:space="preserve">Figure </w:t>
+      </w:r>
+      <w:fldSimple w:instr=" SEQ Figure \* ARABIC ">
+        <w:r>
+          <w:rPr>
+            <w:noProof/>
+          </w:rPr>
+          <w:t>10</w:t>
+        </w:r>
+      </w:fldSimple>
+      <w:r>
+        <w:t>: Impacts and Actions</w:t>
+      </w:r>
+      <w:bookmarkEnd w:id="15"/>
+    </w:p>
+    <w:p/>
+    <w:p/>
+    <w:p/>
+    <w:p/>
+    <w:p/>
+    <w:p/>
+    <w:p/>
+    <w:p/>
+    <w:p/>
+    <w:p/>
+    <w:p/>
+    <w:p/>
+    <w:p/>
+    <w:p/>
+    <w:p/>
+    <w:p/>
+    <w:p/>
+    <w:p/>
+    <w:p/>
+    <w:p>
+      <w:pPr>
+        <w:pStyle w:val="Heading1"/>
+        <w:rPr>
+          <w:rFonts w:ascii="Bookman Old Style" w:hAnsi="Bookman Old Style"/>
+          <w:sz w:val="40"/>
+          <w:szCs w:val="40"/>
+        </w:rPr>
+      </w:pPr>
+      <w:bookmarkStart w:id="16" w:name="_Toc5363890"/>
+      <w:r>
+        <w:rPr>
+          <w:rFonts w:ascii="Bookman Old Style" w:hAnsi="Bookman Old Style"/>
+          <w:sz w:val="40"/>
+          <w:szCs w:val="40"/>
+        </w:rPr>
+        <w:lastRenderedPageBreak/>
+        <w:t>Chapter 6: Configuration Management.</w:t>
+      </w:r>
+      <w:bookmarkEnd w:id="16"/>
+    </w:p>
+    <w:p/>
+    <w:p>
+      <w:pPr>
+        <w:rPr>
+          <w:rFonts w:ascii="Arial" w:hAnsi="Arial" w:cs="Arial"/>
+          <w:color w:val="222222"/>
+          <w:shd w:val="clear" w:color="auto" w:fill="FFFFFF"/>
+        </w:rPr>
+      </w:pPr>
+      <w:r>
+        <w:rPr>
+          <w:rFonts w:ascii="Bookman Old Style" w:hAnsi="Bookman Old Style" w:cs="Arial"/>
+          <w:color w:val="222222"/>
+          <w:sz w:val="28"/>
+          <w:szCs w:val="28"/>
+          <w:shd w:val="clear" w:color="auto" w:fill="FFFFFF"/>
+        </w:rPr>
+        <w:t>Project configuration</w:t>
+      </w:r>
+      <w:r>
+        <w:rPr>
+          <w:rFonts w:ascii="Bookman Old Style" w:hAnsi="Bookman Old Style" w:cs="Arial"/>
+          <w:b/>
+          <w:bCs/>
+          <w:color w:val="222222"/>
+          <w:sz w:val="28"/>
+          <w:szCs w:val="28"/>
+          <w:shd w:val="clear" w:color="auto" w:fill="FFFFFF"/>
+        </w:rPr>
+        <w:t xml:space="preserve"> </w:t>
+      </w:r>
+      <w:r>
+        <w:rPr>
+          <w:rFonts w:ascii="Bookman Old Style" w:hAnsi="Bookman Old Style" w:cs="Arial"/>
+          <w:color w:val="222222"/>
+          <w:sz w:val="28"/>
+          <w:szCs w:val="28"/>
+          <w:shd w:val="clear" w:color="auto" w:fill="FFFFFF"/>
+        </w:rPr>
+        <w:t>management is managing the configuration of all of the</w:t>
+      </w:r>
+      <w:r>
+        <w:rPr>
+          <w:rFonts w:ascii="Bookman Old Style" w:hAnsi="Bookman Old Style" w:cs="Arial"/>
+          <w:color w:val="222222"/>
+          <w:sz w:val="28"/>
+          <w:szCs w:val="28"/>
+          <w:shd w:val="clear" w:color="auto" w:fill="FFFFFF"/>
+        </w:rPr>
+        <w:t xml:space="preserve"> </w:t>
+      </w:r>
+      <w:r>
+        <w:rPr>
+          <w:rFonts w:ascii="Bookman Old Style" w:hAnsi="Bookman Old Style" w:cs="Arial"/>
+          <w:color w:val="222222"/>
+          <w:sz w:val="28"/>
+          <w:szCs w:val="28"/>
+          <w:shd w:val="clear" w:color="auto" w:fill="FFFFFF"/>
+        </w:rPr>
+        <w:t>project's key products and assets. This includes any end products that will be delivered to the customer, as well as all management products, such as the project management plan and performance management baseline</w:t>
+      </w:r>
+      <w:r>
+        <w:rPr>
+          <w:rFonts w:ascii="Arial" w:hAnsi="Arial" w:cs="Arial"/>
+          <w:color w:val="222222"/>
+          <w:shd w:val="clear" w:color="auto" w:fill="FFFFFF"/>
+        </w:rPr>
+        <w:t>.</w:t>
+      </w:r>
+    </w:p>
+    <w:p>
+      <w:pPr>
+        <w:rPr>
+          <w:rFonts w:ascii="Bookman Old Style" w:hAnsi="Bookman Old Style"/>
+          <w:sz w:val="28"/>
+          <w:szCs w:val="28"/>
+          <w:shd w:val="clear" w:color="auto" w:fill="FFFFFF"/>
+        </w:rPr>
+      </w:pPr>
+      <w:r>
+        <w:rPr>
+          <w:rFonts w:ascii="Bookman Old Style" w:hAnsi="Bookman Old Style"/>
+          <w:sz w:val="28"/>
+          <w:szCs w:val="28"/>
+          <w:shd w:val="clear" w:color="auto" w:fill="FFFFFF"/>
+        </w:rPr>
+        <w:t>Configuration management focuses on establishing and maintaining consistency of a product's performance, and its functional and physical attributes with its requirements, design, and operational information throughout its life. It streamlines the delivery of software and applications by automating the build out of systems quickly and efficiently. It can be used by management and engineers to check which components have been changed and why, ensuring an audit trail of changes done to the system. This helps with quickly identifying bad configuration changes and allows for rollbacks to well-known working ones to ensure rapid restoration of services.</w:t>
+      </w:r>
+    </w:p>
+    <w:p>
+      <w:pPr>
+        <w:keepNext/>
+      </w:pPr>
+      <w:r>
+        <w:rPr>
+          <w:rFonts w:ascii="Bookman Old Style" w:hAnsi="Bookman Old Style"/>
+          <w:noProof/>
+          <w:color w:val="404040"/>
+          <w:sz w:val="28"/>
+          <w:szCs w:val="28"/>
+          <w:shd w:val="clear" w:color="auto" w:fill="FFFFFF"/>
+        </w:rPr>
+        <w:drawing>
+          <wp:inline distT="0" distB="0" distL="0" distR="0" wp14:anchorId="650C1CEA" wp14:editId="78AFAA0E">
+            <wp:extent cx="5943600" cy="3018155"/>
+            <wp:effectExtent l="0" t="0" r="0" b="0"/>
+            <wp:docPr id="11" name="Picture 11"/>
+            <wp:cNvGraphicFramePr>
+              <a:graphicFrameLocks xmlns:a="http://schemas.openxmlformats.org/drawingml/2006/main" noChangeAspect="1"/>
+            </wp:cNvGraphicFramePr>
+            <a:graphic xmlns:a="http://schemas.openxmlformats.org/drawingml/2006/main">
+              <a:graphicData uri="http://schemas.openxmlformats.org/drawingml/2006/picture">
+                <pic:pic xmlns:pic="http://schemas.openxmlformats.org/drawingml/2006/picture">
+                  <pic:nvPicPr>
+                    <pic:cNvPr id="11" name="git.PNG"/>
+                    <pic:cNvPicPr/>
+                  </pic:nvPicPr>
+                  <pic:blipFill>
+                    <a:blip r:embed="rId20">
+                      <a:extLst>
+                        <a:ext uri="{28A0092B-C50C-407E-A947-70E740481C1C}">
+                          <a14:useLocalDpi xmlns:a14="http://schemas.microsoft.com/office/drawing/2010/main" val="0"/>
+                        </a:ext>
+                      </a:extLst>
+                    </a:blip>
+                    <a:stretch>
+                      <a:fillRect/>
+                    </a:stretch>
+                  </pic:blipFill>
+                  <pic:spPr>
+                    <a:xfrm>
+                      <a:off x="0" y="0"/>
+                      <a:ext cx="5943600" cy="3018155"/>
+                    </a:xfrm>
+                    <a:prstGeom prst="rect">
+                      <a:avLst/>
+                    </a:prstGeom>
+                  </pic:spPr>
+                </pic:pic>
+              </a:graphicData>
+            </a:graphic>
+          </wp:inline>
+        </w:drawing>
+      </w:r>
+    </w:p>
+    <w:p>
+      <w:pPr>
+        <w:pStyle w:val="Caption"/>
+      </w:pPr>
+      <w:bookmarkStart w:id="17" w:name="_Toc5364698"/>
+      <w:r>
+        <w:t xml:space="preserve">Figure </w:t>
+      </w:r>
+      <w:fldSimple w:instr=" SEQ Figure \* ARABIC ">
+        <w:r>
+          <w:rPr>
+            <w:noProof/>
+          </w:rPr>
+          <w:t>11</w:t>
+        </w:r>
+      </w:fldSimple>
+      <w:r>
+        <w:t>: Uploaded Files in GitHub</w:t>
+      </w:r>
+      <w:bookmarkEnd w:id="17"/>
+    </w:p>
+    <w:p/>
+    <w:p>
+      <w:pPr>
+        <w:keepNext/>
+      </w:pPr>
+      <w:r>
+        <w:rPr>
+          <w:noProof/>
+        </w:rPr>
+        <w:lastRenderedPageBreak/>
+        <w:drawing>
+          <wp:inline distT="0" distB="0" distL="0" distR="0" wp14:anchorId="6F71B6D5" wp14:editId="1EA3A658">
+            <wp:extent cx="4201111" cy="2876951"/>
+            <wp:effectExtent l="0" t="0" r="9525" b="0"/>
+            <wp:docPr id="12" name="Picture 12"/>
+            <wp:cNvGraphicFramePr>
+              <a:graphicFrameLocks xmlns:a="http://schemas.openxmlformats.org/drawingml/2006/main" noChangeAspect="1"/>
+            </wp:cNvGraphicFramePr>
+            <a:graphic xmlns:a="http://schemas.openxmlformats.org/drawingml/2006/main">
+              <a:graphicData uri="http://schemas.openxmlformats.org/drawingml/2006/picture">
+                <pic:pic xmlns:pic="http://schemas.openxmlformats.org/drawingml/2006/picture">
+                  <pic:nvPicPr>
+                    <pic:cNvPr id="12" name="cmd.PNG"/>
+                    <pic:cNvPicPr/>
+                  </pic:nvPicPr>
+                  <pic:blipFill>
+                    <a:blip r:embed="rId21">
+                      <a:extLst>
+                        <a:ext uri="{28A0092B-C50C-407E-A947-70E740481C1C}">
+                          <a14:useLocalDpi xmlns:a14="http://schemas.microsoft.com/office/drawing/2010/main" val="0"/>
+                        </a:ext>
+                      </a:extLst>
+                    </a:blip>
+                    <a:stretch>
+                      <a:fillRect/>
+                    </a:stretch>
+                  </pic:blipFill>
+                  <pic:spPr>
+                    <a:xfrm>
+                      <a:off x="0" y="0"/>
+                      <a:ext cx="4201111" cy="2876951"/>
+                    </a:xfrm>
+                    <a:prstGeom prst="rect">
+                      <a:avLst/>
+                    </a:prstGeom>
+                  </pic:spPr>
+                </pic:pic>
+              </a:graphicData>
+            </a:graphic>
+          </wp:inline>
+        </w:drawing>
+      </w:r>
+    </w:p>
+    <w:p>
+      <w:pPr>
+        <w:pStyle w:val="Caption"/>
+      </w:pPr>
+      <w:bookmarkStart w:id="18" w:name="_Toc5364699"/>
+      <w:r>
+        <w:t xml:space="preserve">Figure </w:t>
+      </w:r>
+      <w:fldSimple w:instr=" SEQ Figure \* ARABIC ">
+        <w:r>
+          <w:rPr>
+            <w:noProof/>
+          </w:rPr>
+          <w:t>12</w:t>
+        </w:r>
+      </w:fldSimple>
+      <w:r>
+        <w:t>: Tree Structure.</w:t>
+      </w:r>
+      <w:bookmarkEnd w:id="18"/>
+    </w:p>
+    <w:p/>
+    <w:p/>
+    <w:p/>
+    <w:p/>
+    <w:p/>
+    <w:p/>
+    <w:p/>
+    <w:p/>
+    <w:p/>
+    <w:p/>
+    <w:p/>
+    <w:p/>
+    <w:p/>
+    <w:p/>
+    <w:p/>
+    <w:p/>
+    <w:p/>
+    <w:p>
+      <w:pPr>
+        <w:pStyle w:val="Heading1"/>
+        <w:rPr>
+          <w:rFonts w:ascii="Bookman Old Style" w:hAnsi="Bookman Old Style"/>
+          <w:sz w:val="40"/>
+          <w:szCs w:val="40"/>
+        </w:rPr>
+      </w:pPr>
+      <w:bookmarkStart w:id="19" w:name="_Toc5363891"/>
+      <w:r>
+        <w:rPr>
+          <w:rFonts w:ascii="Bookman Old Style" w:hAnsi="Bookman Old Style"/>
+          <w:sz w:val="40"/>
+          <w:szCs w:val="40"/>
+        </w:rPr>
+        <w:lastRenderedPageBreak/>
+        <w:t>Conclusion</w:t>
+      </w:r>
+      <w:r>
+        <w:rPr>
+          <w:rFonts w:ascii="Bookman Old Style" w:hAnsi="Bookman Old Style"/>
+          <w:sz w:val="40"/>
+          <w:szCs w:val="40"/>
+        </w:rPr>
+        <w:t>.</w:t>
+      </w:r>
+      <w:bookmarkEnd w:id="19"/>
+    </w:p>
+    <w:p>
+      <w:pPr>
+        <w:jc w:val="both"/>
+        <w:rPr>
+          <w:rFonts w:ascii="Bookman Old Style" w:hAnsi="Bookman Old Style" w:cs="Times New Roman"/>
+          <w:sz w:val="28"/>
+          <w:szCs w:val="28"/>
+        </w:rPr>
+      </w:pPr>
+      <w:r>
+        <w:rPr>
+          <w:rFonts w:ascii="Bookman Old Style" w:hAnsi="Bookman Old Style" w:cs="Times New Roman"/>
+          <w:sz w:val="28"/>
+          <w:szCs w:val="28"/>
+        </w:rPr>
+        <w:t xml:space="preserve">Here my project will be online website (Online News Portal) which will be completed with different website developing tools like PHP, CSS, HTML, MYSQL, J Query, Java Script. In this project non-registered members can also browse through website to view news and get the information. The </w:t>
+      </w:r>
+      <w:proofErr w:type="gramStart"/>
+      <w:r>
+        <w:rPr>
+          <w:rFonts w:ascii="Bookman Old Style" w:hAnsi="Bookman Old Style" w:cs="Times New Roman"/>
+          <w:sz w:val="28"/>
+          <w:szCs w:val="28"/>
+        </w:rPr>
+        <w:t>web</w:t>
+      </w:r>
+      <w:r>
+        <w:rPr>
+          <w:rFonts w:ascii="Bookman Old Style" w:hAnsi="Bookman Old Style" w:cs="Times New Roman"/>
+          <w:sz w:val="28"/>
+          <w:szCs w:val="28"/>
+        </w:rPr>
+        <w:t xml:space="preserve"> </w:t>
+      </w:r>
+      <w:r>
+        <w:rPr>
+          <w:rFonts w:ascii="Bookman Old Style" w:hAnsi="Bookman Old Style" w:cs="Times New Roman"/>
+          <w:sz w:val="28"/>
+          <w:szCs w:val="28"/>
+        </w:rPr>
+        <w:t>based</w:t>
+      </w:r>
+      <w:proofErr w:type="gramEnd"/>
+      <w:r>
+        <w:rPr>
+          <w:rFonts w:ascii="Bookman Old Style" w:hAnsi="Bookman Old Style" w:cs="Times New Roman"/>
+          <w:sz w:val="28"/>
+          <w:szCs w:val="28"/>
+        </w:rPr>
+        <w:t xml:space="preserve"> application will be very user friendly and reliable and will provide basic information.</w:t>
+      </w:r>
+    </w:p>
+    <w:p>
+      <w:pPr>
+        <w:jc w:val="both"/>
+        <w:rPr>
+          <w:rFonts w:ascii="Bookman Old Style" w:hAnsi="Bookman Old Style" w:cs="Times New Roman"/>
+          <w:sz w:val="28"/>
+          <w:szCs w:val="28"/>
+        </w:rPr>
+      </w:pPr>
+    </w:p>
+    <w:p>
+      <w:pPr>
+        <w:jc w:val="both"/>
+        <w:rPr>
+          <w:rFonts w:ascii="Bookman Old Style" w:hAnsi="Bookman Old Style" w:cs="Times New Roman"/>
+          <w:sz w:val="28"/>
+          <w:szCs w:val="28"/>
+        </w:rPr>
+      </w:pPr>
+    </w:p>
+    <w:p>
+      <w:pPr>
+        <w:jc w:val="both"/>
+        <w:rPr>
+          <w:rFonts w:ascii="Bookman Old Style" w:hAnsi="Bookman Old Style" w:cs="Times New Roman"/>
+          <w:sz w:val="28"/>
+          <w:szCs w:val="28"/>
+        </w:rPr>
+      </w:pPr>
+    </w:p>
+    <w:p>
+      <w:pPr>
+        <w:jc w:val="both"/>
+        <w:rPr>
+          <w:rFonts w:ascii="Bookman Old Style" w:hAnsi="Bookman Old Style" w:cs="Times New Roman"/>
+          <w:sz w:val="28"/>
+          <w:szCs w:val="28"/>
+        </w:rPr>
+      </w:pPr>
+    </w:p>
+    <w:p>
+      <w:pPr>
+        <w:jc w:val="both"/>
+        <w:rPr>
+          <w:rFonts w:ascii="Bookman Old Style" w:hAnsi="Bookman Old Style" w:cs="Times New Roman"/>
+          <w:sz w:val="28"/>
+          <w:szCs w:val="28"/>
+        </w:rPr>
+      </w:pPr>
+    </w:p>
+    <w:p>
+      <w:pPr>
+        <w:jc w:val="both"/>
+        <w:rPr>
+          <w:rFonts w:ascii="Bookman Old Style" w:hAnsi="Bookman Old Style" w:cs="Times New Roman"/>
+          <w:sz w:val="28"/>
+          <w:szCs w:val="28"/>
+        </w:rPr>
+      </w:pPr>
+    </w:p>
+    <w:p>
+      <w:pPr>
+        <w:jc w:val="both"/>
+        <w:rPr>
+          <w:rFonts w:ascii="Bookman Old Style" w:hAnsi="Bookman Old Style" w:cs="Times New Roman"/>
+          <w:sz w:val="28"/>
+          <w:szCs w:val="28"/>
+        </w:rPr>
+      </w:pPr>
+    </w:p>
+    <w:p>
+      <w:pPr>
+        <w:jc w:val="both"/>
+        <w:rPr>
+          <w:rFonts w:ascii="Bookman Old Style" w:hAnsi="Bookman Old Style" w:cs="Times New Roman"/>
+          <w:sz w:val="28"/>
+          <w:szCs w:val="28"/>
+        </w:rPr>
+      </w:pPr>
+    </w:p>
+    <w:p>
+      <w:pPr>
+        <w:jc w:val="both"/>
+        <w:rPr>
+          <w:rFonts w:ascii="Bookman Old Style" w:hAnsi="Bookman Old Style" w:cs="Times New Roman"/>
+          <w:sz w:val="28"/>
+          <w:szCs w:val="28"/>
+        </w:rPr>
+      </w:pPr>
+    </w:p>
+    <w:p>
+      <w:pPr>
+        <w:jc w:val="both"/>
+        <w:rPr>
+          <w:rFonts w:ascii="Bookman Old Style" w:hAnsi="Bookman Old Style" w:cs="Times New Roman"/>
+          <w:sz w:val="28"/>
+          <w:szCs w:val="28"/>
+        </w:rPr>
+      </w:pPr>
+    </w:p>
+    <w:p>
+      <w:pPr>
+        <w:jc w:val="both"/>
+        <w:rPr>
+          <w:rFonts w:ascii="Bookman Old Style" w:hAnsi="Bookman Old Style" w:cs="Times New Roman"/>
+          <w:sz w:val="28"/>
+          <w:szCs w:val="28"/>
+        </w:rPr>
+      </w:pPr>
+    </w:p>
+    <w:p>
+      <w:pPr>
+        <w:jc w:val="both"/>
+        <w:rPr>
+          <w:rFonts w:ascii="Bookman Old Style" w:hAnsi="Bookman Old Style" w:cs="Times New Roman"/>
+          <w:sz w:val="28"/>
+          <w:szCs w:val="28"/>
+        </w:rPr>
+      </w:pPr>
+    </w:p>
+    <w:p>
+      <w:pPr>
+        <w:jc w:val="both"/>
+        <w:rPr>
+          <w:rFonts w:ascii="Bookman Old Style" w:hAnsi="Bookman Old Style" w:cs="Times New Roman"/>
+          <w:sz w:val="28"/>
+          <w:szCs w:val="28"/>
+        </w:rPr>
+      </w:pPr>
+    </w:p>
+    <w:p>
+      <w:pPr>
+        <w:jc w:val="both"/>
+        <w:rPr>
+          <w:rFonts w:ascii="Bookman Old Style" w:hAnsi="Bookman Old Style" w:cs="Times New Roman"/>
+          <w:sz w:val="28"/>
+          <w:szCs w:val="28"/>
+        </w:rPr>
+      </w:pPr>
+    </w:p>
+    <w:p>
+      <w:pPr>
+        <w:jc w:val="both"/>
+        <w:rPr>
+          <w:rFonts w:ascii="Bookman Old Style" w:hAnsi="Bookman Old Style" w:cs="Times New Roman"/>
+          <w:sz w:val="28"/>
+          <w:szCs w:val="28"/>
+        </w:rPr>
+      </w:pPr>
+    </w:p>
+    <w:p>
+      <w:pPr>
+        <w:jc w:val="both"/>
+        <w:rPr>
+          <w:rFonts w:ascii="Bookman Old Style" w:hAnsi="Bookman Old Style" w:cs="Times New Roman"/>
+          <w:sz w:val="28"/>
+          <w:szCs w:val="28"/>
+        </w:rPr>
+      </w:pPr>
+    </w:p>
+    <w:p>
+      <w:pPr>
+        <w:jc w:val="both"/>
+        <w:rPr>
+          <w:rFonts w:ascii="Bookman Old Style" w:hAnsi="Bookman Old Style" w:cs="Times New Roman"/>
+          <w:sz w:val="28"/>
+          <w:szCs w:val="28"/>
+        </w:rPr>
+      </w:pPr>
+    </w:p>
+    <w:p>
+      <w:pPr>
+        <w:jc w:val="both"/>
+        <w:rPr>
+          <w:rFonts w:ascii="Bookman Old Style" w:hAnsi="Bookman Old Style" w:cs="Times New Roman"/>
+          <w:sz w:val="28"/>
+          <w:szCs w:val="28"/>
+        </w:rPr>
+      </w:pPr>
+    </w:p>
+    <w:p>
+      <w:pPr>
+        <w:jc w:val="both"/>
+        <w:rPr>
+          <w:rFonts w:ascii="Bookman Old Style" w:hAnsi="Bookman Old Style" w:cs="Times New Roman"/>
+          <w:sz w:val="28"/>
+          <w:szCs w:val="28"/>
+        </w:rPr>
+      </w:pPr>
+    </w:p>
+    <w:p>
+      <w:pPr>
+        <w:jc w:val="both"/>
+        <w:rPr>
+          <w:rFonts w:ascii="Bookman Old Style" w:hAnsi="Bookman Old Style" w:cs="Times New Roman"/>
+          <w:sz w:val="28"/>
+          <w:szCs w:val="28"/>
+        </w:rPr>
+      </w:pPr>
+    </w:p>
+    <w:p>
+      <w:pPr>
+        <w:pStyle w:val="Heading1"/>
+        <w:rPr>
+          <w:rFonts w:ascii="Bookman Old Style" w:hAnsi="Bookman Old Style"/>
+          <w:sz w:val="40"/>
+          <w:szCs w:val="40"/>
+        </w:rPr>
+      </w:pPr>
+      <w:bookmarkStart w:id="20" w:name="_Toc5363892"/>
+      <w:r>
+        <w:rPr>
+          <w:rFonts w:ascii="Bookman Old Style" w:hAnsi="Bookman Old Style"/>
+          <w:sz w:val="40"/>
+          <w:szCs w:val="40"/>
+        </w:rPr>
+        <w:t>Bibliographies and References.</w:t>
+      </w:r>
+      <w:bookmarkEnd w:id="20"/>
+    </w:p>
+    <w:p/>
+    <w:p>
+      <w:pPr>
+        <w:pStyle w:val="Bibliography"/>
+        <w:ind w:left="720" w:hanging="720"/>
+        <w:rPr>
+          <w:noProof/>
+          <w:color w:val="4472C4" w:themeColor="accent1"/>
+          <w:u w:val="single"/>
+        </w:rPr>
+      </w:pPr>
+      <w:r>
+        <w:rPr>
+          <w:noProof/>
+          <w:color w:val="4472C4" w:themeColor="accent1"/>
+          <w:u w:val="single"/>
+        </w:rPr>
+        <w:t>TutorialPoint. (2018). Retrieved from https://www.tutorialspoint.com/sdlc/sdlc_waterfall_model.htm</w:t>
+      </w:r>
+      <w:r>
+        <w:rPr>
+          <w:noProof/>
+          <w:color w:val="4472C4" w:themeColor="accent1"/>
+          <w:u w:val="single"/>
+        </w:rPr>
+        <w:t>l</w:t>
+      </w:r>
+    </w:p>
+    <w:p>
+      <w:r>
+        <w:rPr>
+          <w:color w:val="4472C4" w:themeColor="accent1"/>
+          <w:u w:val="single"/>
+        </w:rPr>
+        <w:t>C2S. (2017). Retrieved from</w:t>
+      </w:r>
+      <w:r>
+        <w:rPr>
+          <w:color w:val="4472C4" w:themeColor="accent1"/>
+        </w:rPr>
+        <w:t xml:space="preserve"> </w:t>
+      </w:r>
+      <w:hyperlink r:id="rId22" w:history="1">
+        <w:r>
+          <w:rPr>
+            <w:rStyle w:val="Hyperlink"/>
+          </w:rPr>
+          <w:t>https://c2sconsultinggroup.com/the-importance-of-configuration-management/</w:t>
+        </w:r>
+      </w:hyperlink>
+    </w:p>
+    <w:p>
+      <w:pPr>
+        <w:pStyle w:val="Bibliography"/>
+        <w:ind w:left="720" w:hanging="720"/>
+        <w:rPr>
+          <w:noProof/>
+          <w:color w:val="4472C4" w:themeColor="accent1"/>
+          <w:u w:val="single"/>
+        </w:rPr>
+      </w:pPr>
+      <w:r>
+        <w:rPr>
+          <w:noProof/>
+          <w:color w:val="4472C4" w:themeColor="accent1"/>
+          <w:u w:val="single"/>
+        </w:rPr>
+        <w:t>Watt, b. a. (2018). Retrieved from https://opentextbc.ca/projectmanagement/chapter/chapter-16-risk-management-planning-project-management/</w:t>
+      </w:r>
+    </w:p>
+    <w:p>
+      <w:pPr>
+        <w:rPr>
+          <w:rFonts w:ascii="Bookman Old Style" w:hAnsi="Bookman Old Style"/>
+        </w:rPr>
+      </w:pPr>
+    </w:p>
+    <w:p>
+      <w:pPr>
+        <w:rPr>
+          <w:rFonts w:ascii="Bookman Old Style" w:hAnsi="Bookman Old Style"/>
+          <w:sz w:val="28"/>
+          <w:szCs w:val="28"/>
+        </w:rPr>
+      </w:pPr>
+    </w:p>
+    <w:p/>
+    <w:p/>
+    <w:p>
+      <w:pPr>
+        <w:rPr>
+          <w:rFonts w:ascii="Bookman Old Style" w:hAnsi="Bookman Old Style"/>
+          <w:sz w:val="28"/>
+          <w:szCs w:val="28"/>
+        </w:rPr>
+      </w:pPr>
+      <w:r>
+        <w:rPr>
+          <w:rFonts w:ascii="Bookman Old Style" w:hAnsi="Bookman Old Style"/>
+          <w:color w:val="404040"/>
+          <w:sz w:val="28"/>
+          <w:szCs w:val="28"/>
+          <w:shd w:val="clear" w:color="auto" w:fill="FFFFFF"/>
+        </w:rPr>
+        <w:t> </w:t>
+      </w:r>
+    </w:p>
+    <w:p>
+      <w:pPr>
+        <w:rPr>
+          <w:rFonts w:ascii="Bookman Old Style" w:hAnsi="Bookman Old Style" w:cs="Times New Roman"/>
+          <w:sz w:val="28"/>
+          <w:szCs w:val="28"/>
+        </w:rPr>
+      </w:pPr>
+    </w:p>
+    <w:p>
+      <w:pPr>
+        <w:rPr>
+          <w:rFonts w:ascii="Bookman Old Style" w:hAnsi="Bookman Old Style"/>
+          <w:sz w:val="28"/>
+          <w:szCs w:val="28"/>
+        </w:rPr>
+      </w:pPr>
+      <w:r>
+        <w:rPr>
+          <w:rFonts w:ascii="Times New Roman" w:hAnsi="Times New Roman" w:cs="Times New Roman"/>
+          <w:sz w:val="24"/>
+          <w:szCs w:val="24"/>
+        </w:rPr>
+        <w:br/>
+      </w:r>
+    </w:p>
     <w:sectPr>
+      <w:footerReference w:type="default" r:id="rId23"/>
       <w:pgSz w:w="12240" w:h="15840"/>
       <w:pgMar w:top="1440" w:right="1440" w:bottom="1440" w:left="1440" w:header="720" w:footer="720" w:gutter="0"/>
       <w:cols w:space="720"/>
@@ -2022,6 +6148,190 @@
     </w:sectPr>
   </w:body>
 </w:document>
+</file>
+
+<file path=word/endnotes.xml><?xml version="1.0" encoding="utf-8"?>
+<w:endnotes xmlns:wpc="http://schemas.microsoft.com/office/word/2010/wordprocessingCanvas" xmlns:cx="http://schemas.microsoft.com/office/drawing/2014/chartex" xmlns:cx1="http://schemas.microsoft.com/office/drawing/2015/9/8/chartex" xmlns:cx2="http://schemas.microsoft.com/office/drawing/2015/10/21/chartex" xmlns:cx3="http://schemas.microsoft.com/office/drawing/2016/5/9/chartex" xmlns:cx4="http://schemas.microsoft.com/office/drawing/2016/5/10/chartex" xmlns:cx5="http://schemas.microsoft.com/office/drawing/2016/5/11/chartex" xmlns:cx6="http://schemas.microsoft.com/office/drawing/2016/5/12/chartex" xmlns:cx7="http://schemas.microsoft.com/office/drawing/2016/5/13/chartex" xmlns:cx8="http://schemas.microsoft.com/office/drawing/2016/5/14/chartex" xmlns:mc="http://schemas.openxmlformats.org/markup-compatibility/2006" xmlns:aink="http://schemas.microsoft.com/office/drawing/2016/ink" xmlns:am3d="http://schemas.microsoft.com/office/drawing/2017/model3d" xmlns:o="urn:schemas-microsoft-com:office:office" xmlns:r="http://schemas.openxmlformats.org/officeDocument/2006/relationships" xmlns:m="http://schemas.openxmlformats.org/officeDocument/2006/math" xmlns:v="urn:schemas-microsoft-com:vml" xmlns:wp14="http://schemas.microsoft.com/office/word/2010/wordprocessingDrawing" xmlns:wp="http://schemas.openxmlformats.org/drawingml/2006/wordprocessingDrawing" xmlns:w10="urn:schemas-microsoft-com:office:word" xmlns:w="http://schemas.openxmlformats.org/wordprocessingml/2006/main" xmlns:w14="http://schemas.microsoft.com/office/word/2010/wordml" xmlns:w15="http://schemas.microsoft.com/office/word/2012/wordml" xmlns:w16cid="http://schemas.microsoft.com/office/word/2016/wordml/cid" xmlns:w16se="http://schemas.microsoft.com/office/word/2015/wordml/symex" xmlns:wpg="http://schemas.microsoft.com/office/word/2010/wordprocessingGroup" xmlns:wpi="http://schemas.microsoft.com/office/word/2010/wordprocessingInk" xmlns:wne="http://schemas.microsoft.com/office/word/2006/wordml" xmlns:wps="http://schemas.microsoft.com/office/word/2010/wordprocessingShape" mc:Ignorable="w14 w15 w16se w16cid wp14">
+  <w:endnote w:type="separator" w:id="-1">
+    <w:p>
+      <w:pPr>
+        <w:spacing w:after="0" w:line="240" w:lineRule="auto"/>
+      </w:pPr>
+      <w:r>
+        <w:separator/>
+      </w:r>
+    </w:p>
+  </w:endnote>
+  <w:endnote w:type="continuationSeparator" w:id="0">
+    <w:p>
+      <w:pPr>
+        <w:spacing w:after="0" w:line="240" w:lineRule="auto"/>
+      </w:pPr>
+      <w:r>
+        <w:continuationSeparator/>
+      </w:r>
+    </w:p>
+  </w:endnote>
+</w:endnotes>
+</file>
+
+<file path=word/footer1.xml><?xml version="1.0" encoding="utf-8"?>
+<w:ftr xmlns:wpc="http://schemas.microsoft.com/office/word/2010/wordprocessingCanvas" xmlns:cx="http://schemas.microsoft.com/office/drawing/2014/chartex" xmlns:cx1="http://schemas.microsoft.com/office/drawing/2015/9/8/chartex" xmlns:cx2="http://schemas.microsoft.com/office/drawing/2015/10/21/chartex" xmlns:cx3="http://schemas.microsoft.com/office/drawing/2016/5/9/chartex" xmlns:cx4="http://schemas.microsoft.com/office/drawing/2016/5/10/chartex" xmlns:cx5="http://schemas.microsoft.com/office/drawing/2016/5/11/chartex" xmlns:cx6="http://schemas.microsoft.com/office/drawing/2016/5/12/chartex" xmlns:cx7="http://schemas.microsoft.com/office/drawing/2016/5/13/chartex" xmlns:cx8="http://schemas.microsoft.com/office/drawing/2016/5/14/chartex" xmlns:mc="http://schemas.openxmlformats.org/markup-compatibility/2006" xmlns:aink="http://schemas.microsoft.com/office/drawing/2016/ink" xmlns:am3d="http://schemas.microsoft.com/office/drawing/2017/model3d" xmlns:o="urn:schemas-microsoft-com:office:office" xmlns:r="http://schemas.openxmlformats.org/officeDocument/2006/relationships" xmlns:m="http://schemas.openxmlformats.org/officeDocument/2006/math" xmlns:v="urn:schemas-microsoft-com:vml" xmlns:wp14="http://schemas.microsoft.com/office/word/2010/wordprocessingDrawing" xmlns:wp="http://schemas.openxmlformats.org/drawingml/2006/wordprocessingDrawing" xmlns:w10="urn:schemas-microsoft-com:office:word" xmlns:w="http://schemas.openxmlformats.org/wordprocessingml/2006/main" xmlns:w14="http://schemas.microsoft.com/office/word/2010/wordml" xmlns:w15="http://schemas.microsoft.com/office/word/2012/wordml" xmlns:w16cid="http://schemas.microsoft.com/office/word/2016/wordml/cid" xmlns:w16se="http://schemas.microsoft.com/office/word/2015/wordml/symex" xmlns:wpg="http://schemas.microsoft.com/office/word/2010/wordprocessingGroup" xmlns:wpi="http://schemas.microsoft.com/office/word/2010/wordprocessingInk" xmlns:wne="http://schemas.microsoft.com/office/word/2006/wordml" xmlns:wps="http://schemas.microsoft.com/office/word/2010/wordprocessingShape" mc:Ignorable="w14 w15 w16se w16cid wp14">
+  <w:sdt>
+    <w:sdtPr>
+      <w:id w:val="571395478"/>
+      <w:docPartObj>
+        <w:docPartGallery w:val="Page Numbers (Bottom of Page)"/>
+        <w:docPartUnique/>
+      </w:docPartObj>
+    </w:sdtPr>
+    <w:sdtEndPr>
+      <w:rPr>
+        <w:noProof/>
+      </w:rPr>
+    </w:sdtEndPr>
+    <w:sdtContent>
+      <w:p>
+        <w:pPr>
+          <w:pStyle w:val="Footer"/>
+          <w:jc w:val="center"/>
+        </w:pPr>
+        <w:r>
+          <w:rPr>
+            <w:noProof/>
+          </w:rPr>
+          <mc:AlternateContent>
+            <mc:Choice Requires="wps">
+              <w:drawing>
+                <wp:inline distT="0" distB="0" distL="0" distR="0" wp14:anchorId="09EAA656" wp14:editId="5FD3C935">
+                  <wp:extent cx="5467350" cy="45085"/>
+                  <wp:effectExtent l="0" t="9525" r="0" b="2540"/>
+                  <wp:docPr id="13" name="Flowchart: Decision 13" descr="Light horizontal"/>
+                  <wp:cNvGraphicFramePr>
+                    <a:graphicFrameLocks xmlns:a="http://schemas.openxmlformats.org/drawingml/2006/main"/>
+                  </wp:cNvGraphicFramePr>
+                  <a:graphic xmlns:a="http://schemas.openxmlformats.org/drawingml/2006/main">
+                    <a:graphicData uri="http://schemas.microsoft.com/office/word/2010/wordprocessingShape">
+                      <wps:wsp>
+                        <wps:cNvSpPr>
+                          <a:spLocks noChangeArrowheads="1"/>
+                        </wps:cNvSpPr>
+                        <wps:spPr bwMode="auto">
+                          <a:xfrm flipV="1">
+                            <a:off x="0" y="0"/>
+                            <a:ext cx="5467350" cy="45085"/>
+                          </a:xfrm>
+                          <a:prstGeom prst="flowChartDecision">
+                            <a:avLst/>
+                          </a:prstGeom>
+                          <a:pattFill prst="ltHorz">
+                            <a:fgClr>
+                              <a:srgbClr val="000000"/>
+                            </a:fgClr>
+                            <a:bgClr>
+                              <a:srgbClr val="FFFFFF"/>
+                            </a:bgClr>
+                          </a:pattFill>
+                          <a:ln>
+                            <a:noFill/>
+                          </a:ln>
+                          <a:extLst>
+                            <a:ext uri="{91240B29-F687-4F45-9708-019B960494DF}">
+                              <a14:hiddenLine xmlns:a14="http://schemas.microsoft.com/office/drawing/2010/main" w="9525">
+                                <a:solidFill>
+                                  <a:srgbClr val="000000"/>
+                                </a:solidFill>
+                                <a:miter lim="800000"/>
+                                <a:headEnd/>
+                                <a:tailEnd/>
+                              </a14:hiddenLine>
+                            </a:ext>
+                          </a:extLst>
+                        </wps:spPr>
+                        <wps:bodyPr rot="0" vert="horz" wrap="square" lIns="91440" tIns="45720" rIns="91440" bIns="45720" anchor="t" anchorCtr="0" upright="1">
+                          <a:noAutofit/>
+                        </wps:bodyPr>
+                      </wps:wsp>
+                    </a:graphicData>
+                  </a:graphic>
+                </wp:inline>
+              </w:drawing>
+            </mc:Choice>
+            <mc:Fallback>
+              <w:pict>
+                <v:shapetype w14:anchorId="01EFA7EC" id="_x0000_t110" coordsize="21600,21600" o:spt="110" path="m10800,l,10800,10800,21600,21600,10800xe">
+                  <v:stroke joinstyle="miter"/>
+                  <v:path gradientshapeok="t" o:connecttype="rect" textboxrect="5400,5400,16200,16200"/>
+                </v:shapetype>
+                <v:shape id="Flowchart: Decision 13" o:spid="_x0000_s1026" type="#_x0000_t110" alt="Light horizontal" style="width:430.5pt;height:3.55pt;flip:y;visibility:visible;mso-wrap-style:square;mso-left-percent:-10001;mso-top-percent:-10001;mso-position-horizontal:absolute;mso-position-horizontal-relative:char;mso-position-vertical:absolute;mso-position-vertical-relative:line;mso-left-percent:-10001;mso-top-percent:-10001;v-text-anchor:top" o:gfxdata="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" fillcolor="black" stroked="f">
+                  <v:fill r:id="rId1" o:title="" type="pattern"/>
+                  <w10:anchorlock/>
+                </v:shape>
+              </w:pict>
+            </mc:Fallback>
+          </mc:AlternateContent>
+        </w:r>
+      </w:p>
+      <w:p>
+        <w:pPr>
+          <w:pStyle w:val="Footer"/>
+          <w:jc w:val="center"/>
+        </w:pPr>
+        <w:r>
+          <w:fldChar w:fldCharType="begin"/>
+        </w:r>
+        <w:r>
+          <w:instrText xml:space="preserve"> PAGE    \* MERGEFORMAT </w:instrText>
+        </w:r>
+        <w:r>
+          <w:fldChar w:fldCharType="separate"/>
+        </w:r>
+        <w:r>
+          <w:rPr>
+            <w:noProof/>
+          </w:rPr>
+          <w:t>2</w:t>
+        </w:r>
+        <w:r>
+          <w:rPr>
+            <w:noProof/>
+          </w:rPr>
+          <w:fldChar w:fldCharType="end"/>
+        </w:r>
+      </w:p>
+    </w:sdtContent>
+  </w:sdt>
+  <w:p>
+    <w:pPr>
+      <w:pStyle w:val="Footer"/>
+    </w:pPr>
+  </w:p>
+</w:ftr>
+</file>
+
+<file path=word/footnotes.xml><?xml version="1.0" encoding="utf-8"?>
+<w:footnotes xmlns:wpc="http://schemas.microsoft.com/office/word/2010/wordprocessingCanvas" xmlns:cx="http://schemas.microsoft.com/office/drawing/2014/chartex" xmlns:cx1="http://schemas.microsoft.com/office/drawing/2015/9/8/chartex" xmlns:cx2="http://schemas.microsoft.com/office/drawing/2015/10/21/chartex" xmlns:cx3="http://schemas.microsoft.com/office/drawing/2016/5/9/chartex" xmlns:cx4="http://schemas.microsoft.com/office/drawing/2016/5/10/chartex" xmlns:cx5="http://schemas.microsoft.com/office/drawing/2016/5/11/chartex" xmlns:cx6="http://schemas.microsoft.com/office/drawing/2016/5/12/chartex" xmlns:cx7="http://schemas.microsoft.com/office/drawing/2016/5/13/chartex" xmlns:cx8="http://schemas.microsoft.com/office/drawing/2016/5/14/chartex" xmlns:mc="http://schemas.openxmlformats.org/markup-compatibility/2006" xmlns:aink="http://schemas.microsoft.com/office/drawing/2016/ink" xmlns:am3d="http://schemas.microsoft.com/office/drawing/2017/model3d" xmlns:o="urn:schemas-microsoft-com:office:office" xmlns:r="http://schemas.openxmlformats.org/officeDocument/2006/relationships" xmlns:m="http://schemas.openxmlformats.org/officeDocument/2006/math" xmlns:v="urn:schemas-microsoft-com:vml" xmlns:wp14="http://schemas.microsoft.com/office/word/2010/wordprocessingDrawing" xmlns:wp="http://schemas.openxmlformats.org/drawingml/2006/wordprocessingDrawing" xmlns:w10="urn:schemas-microsoft-com:office:word" xmlns:w="http://schemas.openxmlformats.org/wordprocessingml/2006/main" xmlns:w14="http://schemas.microsoft.com/office/word/2010/wordml" xmlns:w15="http://schemas.microsoft.com/office/word/2012/wordml" xmlns:w16cid="http://schemas.microsoft.com/office/word/2016/wordml/cid" xmlns:w16se="http://schemas.microsoft.com/office/word/2015/wordml/symex" xmlns:wpg="http://schemas.microsoft.com/office/word/2010/wordprocessingGroup" xmlns:wpi="http://schemas.microsoft.com/office/word/2010/wordprocessingInk" xmlns:wne="http://schemas.microsoft.com/office/word/2006/wordml" xmlns:wps="http://schemas.microsoft.com/office/word/2010/wordprocessingShape" mc:Ignorable="w14 w15 w16se w16cid wp14">
+  <w:footnote w:type="separator" w:id="-1">
+    <w:p>
+      <w:pPr>
+        <w:spacing w:after="0" w:line="240" w:lineRule="auto"/>
+      </w:pPr>
+      <w:r>
+        <w:separator/>
+      </w:r>
+    </w:p>
+  </w:footnote>
+  <w:footnote w:type="continuationSeparator" w:id="0">
+    <w:p>
+      <w:pPr>
+        <w:spacing w:after="0" w:line="240" w:lineRule="auto"/>
+      </w:pPr>
+      <w:r>
+        <w:continuationSeparator/>
+      </w:r>
+    </w:p>
+  </w:footnote>
+</w:footnotes>
 </file>
 
 <file path=word/numbering.xml><?xml version="1.0" encoding="utf-8"?>
@@ -3112,6 +7422,202 @@
       <w:szCs w:val="29"/>
     </w:rPr>
   </w:style>
+  <w:style w:type="table" w:styleId="TableGrid">
+    <w:name w:val="Table Grid"/>
+    <w:basedOn w:val="TableNormal"/>
+    <w:uiPriority w:val="39"/>
+    <w:rsid w:val="00A93721"/>
+    <w:pPr>
+      <w:spacing w:after="0" w:line="240" w:lineRule="auto"/>
+    </w:pPr>
+    <w:tblPr>
+      <w:tblBorders>
+        <w:top w:val="single" w:sz="4" w:space="0" w:color="auto"/>
+        <w:left w:val="single" w:sz="4" w:space="0" w:color="auto"/>
+        <w:bottom w:val="single" w:sz="4" w:space="0" w:color="auto"/>
+        <w:right w:val="single" w:sz="4" w:space="0" w:color="auto"/>
+        <w:insideH w:val="single" w:sz="4" w:space="0" w:color="auto"/>
+        <w:insideV w:val="single" w:sz="4" w:space="0" w:color="auto"/>
+      </w:tblBorders>
+    </w:tblPr>
+  </w:style>
+  <w:style w:type="table" w:styleId="PlainTable1">
+    <w:name w:val="Plain Table 1"/>
+    <w:basedOn w:val="TableNormal"/>
+    <w:uiPriority w:val="41"/>
+    <w:rsid w:val="00A93721"/>
+    <w:pPr>
+      <w:spacing w:after="0" w:line="240" w:lineRule="auto"/>
+    </w:pPr>
+    <w:tblPr>
+      <w:tblStyleRowBandSize w:val="1"/>
+      <w:tblStyleColBandSize w:val="1"/>
+      <w:tblBorders>
+        <w:top w:val="single" w:sz="4" w:space="0" w:color="BFBFBF" w:themeColor="background1" w:themeShade="BF"/>
+        <w:left w:val="single" w:sz="4" w:space="0" w:color="BFBFBF" w:themeColor="background1" w:themeShade="BF"/>
+        <w:bottom w:val="single" w:sz="4" w:space="0" w:color="BFBFBF" w:themeColor="background1" w:themeShade="BF"/>
+        <w:right w:val="single" w:sz="4" w:space="0" w:color="BFBFBF" w:themeColor="background1" w:themeShade="BF"/>
+        <w:insideH w:val="single" w:sz="4" w:space="0" w:color="BFBFBF" w:themeColor="background1" w:themeShade="BF"/>
+        <w:insideV w:val="single" w:sz="4" w:space="0" w:color="BFBFBF" w:themeColor="background1" w:themeShade="BF"/>
+      </w:tblBorders>
+    </w:tblPr>
+    <w:tblStylePr w:type="firstRow">
+      <w:rPr>
+        <w:b/>
+        <w:bCs/>
+      </w:rPr>
+    </w:tblStylePr>
+    <w:tblStylePr w:type="lastRow">
+      <w:rPr>
+        <w:b/>
+        <w:bCs/>
+      </w:rPr>
+      <w:tblPr/>
+      <w:tcPr>
+        <w:tcBorders>
+          <w:top w:val="double" w:sz="4" w:space="0" w:color="BFBFBF" w:themeColor="background1" w:themeShade="BF"/>
+        </w:tcBorders>
+      </w:tcPr>
+    </w:tblStylePr>
+    <w:tblStylePr w:type="firstCol">
+      <w:rPr>
+        <w:b/>
+        <w:bCs/>
+      </w:rPr>
+    </w:tblStylePr>
+    <w:tblStylePr w:type="lastCol">
+      <w:rPr>
+        <w:b/>
+        <w:bCs/>
+      </w:rPr>
+    </w:tblStylePr>
+    <w:tblStylePr w:type="band1Vert">
+      <w:tblPr/>
+      <w:tcPr>
+        <w:shd w:val="clear" w:color="auto" w:fill="F2F2F2" w:themeFill="background1" w:themeFillShade="F2"/>
+      </w:tcPr>
+    </w:tblStylePr>
+    <w:tblStylePr w:type="band1Horz">
+      <w:tblPr/>
+      <w:tcPr>
+        <w:shd w:val="clear" w:color="auto" w:fill="F2F2F2" w:themeFill="background1" w:themeFillShade="F2"/>
+      </w:tcPr>
+    </w:tblStylePr>
+  </w:style>
+  <w:style w:type="paragraph" w:styleId="Bibliography">
+    <w:name w:val="Bibliography"/>
+    <w:basedOn w:val="Normal"/>
+    <w:next w:val="Normal"/>
+    <w:uiPriority w:val="37"/>
+    <w:unhideWhenUsed/>
+    <w:rsid w:val="00332CEE"/>
+    <w:rPr>
+      <w:rFonts w:cstheme="minorBidi"/>
+      <w:szCs w:val="22"/>
+      <w:lang w:bidi="ar-SA"/>
+    </w:rPr>
+  </w:style>
+  <w:style w:type="character" w:styleId="UnresolvedMention">
+    <w:name w:val="Unresolved Mention"/>
+    <w:basedOn w:val="DefaultParagraphFont"/>
+    <w:uiPriority w:val="99"/>
+    <w:semiHidden/>
+    <w:unhideWhenUsed/>
+    <w:rsid w:val="00BE064D"/>
+    <w:rPr>
+      <w:color w:val="605E5C"/>
+      <w:shd w:val="clear" w:color="auto" w:fill="E1DFDD"/>
+    </w:rPr>
+  </w:style>
+  <w:style w:type="paragraph" w:styleId="TOCHeading">
+    <w:name w:val="TOC Heading"/>
+    <w:basedOn w:val="Heading1"/>
+    <w:next w:val="Normal"/>
+    <w:uiPriority w:val="39"/>
+    <w:unhideWhenUsed/>
+    <w:qFormat/>
+    <w:rsid w:val="00BE064D"/>
+    <w:pPr>
+      <w:outlineLvl w:val="9"/>
+    </w:pPr>
+    <w:rPr>
+      <w:szCs w:val="32"/>
+      <w:lang w:bidi="ar-SA"/>
+    </w:rPr>
+  </w:style>
+  <w:style w:type="paragraph" w:styleId="TOC1">
+    <w:name w:val="toc 1"/>
+    <w:basedOn w:val="Normal"/>
+    <w:next w:val="Normal"/>
+    <w:autoRedefine/>
+    <w:uiPriority w:val="39"/>
+    <w:unhideWhenUsed/>
+    <w:rsid w:val="00BE064D"/>
+    <w:pPr>
+      <w:spacing w:after="100"/>
+    </w:pPr>
+  </w:style>
+  <w:style w:type="paragraph" w:styleId="Header">
+    <w:name w:val="header"/>
+    <w:basedOn w:val="Normal"/>
+    <w:link w:val="HeaderChar"/>
+    <w:uiPriority w:val="99"/>
+    <w:unhideWhenUsed/>
+    <w:rsid w:val="00605894"/>
+    <w:pPr>
+      <w:tabs>
+        <w:tab w:val="center" w:pos="4680"/>
+        <w:tab w:val="right" w:pos="9360"/>
+      </w:tabs>
+      <w:spacing w:after="0" w:line="240" w:lineRule="auto"/>
+    </w:pPr>
+  </w:style>
+  <w:style w:type="character" w:customStyle="1" w:styleId="HeaderChar">
+    <w:name w:val="Header Char"/>
+    <w:basedOn w:val="DefaultParagraphFont"/>
+    <w:link w:val="Header"/>
+    <w:uiPriority w:val="99"/>
+    <w:rsid w:val="00605894"/>
+    <w:rPr>
+      <w:rFonts w:cs="Mangal"/>
+    </w:rPr>
+  </w:style>
+  <w:style w:type="paragraph" w:styleId="Footer">
+    <w:name w:val="footer"/>
+    <w:basedOn w:val="Normal"/>
+    <w:link w:val="FooterChar"/>
+    <w:uiPriority w:val="99"/>
+    <w:unhideWhenUsed/>
+    <w:rsid w:val="00605894"/>
+    <w:pPr>
+      <w:tabs>
+        <w:tab w:val="center" w:pos="4680"/>
+        <w:tab w:val="right" w:pos="9360"/>
+      </w:tabs>
+      <w:spacing w:after="0" w:line="240" w:lineRule="auto"/>
+    </w:pPr>
+  </w:style>
+  <w:style w:type="character" w:customStyle="1" w:styleId="FooterChar">
+    <w:name w:val="Footer Char"/>
+    <w:basedOn w:val="DefaultParagraphFont"/>
+    <w:link w:val="Footer"/>
+    <w:uiPriority w:val="99"/>
+    <w:rsid w:val="00605894"/>
+    <w:rPr>
+      <w:rFonts w:cs="Mangal"/>
+    </w:rPr>
+  </w:style>
+  <w:style w:type="paragraph" w:styleId="TableofFigures">
+    <w:name w:val="table of figures"/>
+    <w:basedOn w:val="Normal"/>
+    <w:next w:val="Normal"/>
+    <w:uiPriority w:val="99"/>
+    <w:unhideWhenUsed/>
+    <w:rsid w:val="00ED4FCF"/>
+    <w:pPr>
+      <w:spacing w:after="0"/>
+    </w:pPr>
+  </w:style>
 </w:styles>
 </file>
 
@@ -3408,4 +7914,16 @@
     </a:ext>
   </a:extLst>
 </a:theme>
+</file>
+
+<file path=customXml/item1.xml><?xml version="1.0" encoding="utf-8"?>
+<b:Sources xmlns:b="http://schemas.openxmlformats.org/officeDocument/2006/bibliography" xmlns="http://schemas.openxmlformats.org/officeDocument/2006/bibliography" SelectedStyle="\APASixthEditionOfficeOnline.xsl" StyleName="APA" Version="6"/>
+</file>
+
+<file path=customXml/itemProps1.xml><?xml version="1.0" encoding="utf-8"?>
+<ds:datastoreItem xmlns:ds="http://schemas.openxmlformats.org/officeDocument/2006/customXml" ds:itemID="{3C99B856-24AB-4542-8270-6C35D84C8D9E}">
+  <ds:schemaRefs>
+    <ds:schemaRef ds:uri="http://schemas.openxmlformats.org/officeDocument/2006/bibliography"/>
+  </ds:schemaRefs>
+</ds:datastoreItem>
 </file>
</xml_diff>